<commit_message>
Updated participant table for report
</commit_message>
<xml_diff>
--- a/Report/Report.docx
+++ b/Report/Report.docx
@@ -94,23 +94,13 @@
           <w:szCs w:val="96"/>
         </w:rPr>
       </w:pPr>
-      <w:proofErr w:type="gramStart"/>
       <w:r>
         <w:rPr>
           <w:sz w:val="96"/>
           <w:szCs w:val="96"/>
           <w:lang w:val="en-US"/>
         </w:rPr>
-        <w:t>git</w:t>
-      </w:r>
-      <w:proofErr w:type="gramEnd"/>
-      <w:r>
-        <w:rPr>
-          <w:sz w:val="96"/>
-          <w:szCs w:val="96"/>
-          <w:lang w:val="en-US"/>
-        </w:rPr>
-        <w:t xml:space="preserve"> it done</w:t>
+        <w:t>git it done</w:t>
       </w:r>
     </w:p>
     <w:p>
@@ -251,6 +241,15 @@
     </w:p>
     <w:sdt>
       <w:sdtPr>
+        <w:rPr>
+          <w:rFonts w:asciiTheme="minorHAnsi" w:eastAsiaTheme="minorHAnsi" w:hAnsiTheme="minorHAnsi" w:cstheme="minorBidi"/>
+          <w:color w:val="auto"/>
+          <w:kern w:val="2"/>
+          <w:sz w:val="22"/>
+          <w:szCs w:val="22"/>
+          <w:lang w:val="en-ZA"/>
+          <w14:ligatures w14:val="standardContextual"/>
+        </w:rPr>
         <w:id w:val="1375350253"/>
         <w:docPartObj>
           <w:docPartGallery w:val="Table of Contents"/>
@@ -259,16 +258,9 @@
       </w:sdtPr>
       <w:sdtEndPr>
         <w:rPr>
-          <w:rFonts w:asciiTheme="minorHAnsi" w:eastAsiaTheme="minorHAnsi" w:hAnsiTheme="minorHAnsi" w:cstheme="minorBidi"/>
           <w:b/>
           <w:bCs/>
           <w:noProof/>
-          <w:color w:val="auto"/>
-          <w:kern w:val="2"/>
-          <w:sz w:val="22"/>
-          <w:szCs w:val="22"/>
-          <w:lang w:val="en-ZA"/>
-          <w14:ligatures w14:val="standardContextual"/>
         </w:rPr>
       </w:sdtEndPr>
       <w:sdtContent>
@@ -5120,6 +5112,7 @@
       </w:pPr>
       <w:r>
         <w:rPr>
+          <w:noProof/>
           <w:lang w:val="en-US"/>
         </w:rPr>
         <w:drawing>
@@ -5281,18 +5274,30 @@
                 <w:lang w:val="en-US"/>
               </w:rPr>
             </w:pPr>
-          </w:p>
-        </w:tc>
-        <w:tc>
-          <w:tcPr>
-            <w:tcW w:w="4508" w:type="dxa"/>
-          </w:tcPr>
-          <w:p>
-            <w:pPr>
-              <w:rPr>
-                <w:lang w:val="en-US"/>
-              </w:rPr>
-            </w:pPr>
+            <w:r>
+              <w:rPr>
+                <w:lang w:val="en-US"/>
+              </w:rPr>
+              <w:t>Prototype</w:t>
+            </w:r>
+          </w:p>
+        </w:tc>
+        <w:tc>
+          <w:tcPr>
+            <w:tcW w:w="4508" w:type="dxa"/>
+          </w:tcPr>
+          <w:p>
+            <w:pPr>
+              <w:rPr>
+                <w:lang w:val="en-US"/>
+              </w:rPr>
+            </w:pPr>
+            <w:r>
+              <w:rPr>
+                <w:lang w:val="en-US"/>
+              </w:rPr>
+              <w:t>?</w:t>
+            </w:r>
           </w:p>
         </w:tc>
       </w:tr>
@@ -5307,18 +5312,32 @@
                 <w:lang w:val="en-US"/>
               </w:rPr>
             </w:pPr>
-          </w:p>
-        </w:tc>
-        <w:tc>
-          <w:tcPr>
-            <w:tcW w:w="4508" w:type="dxa"/>
-          </w:tcPr>
-          <w:p>
-            <w:pPr>
-              <w:rPr>
-                <w:lang w:val="en-US"/>
-              </w:rPr>
-            </w:pPr>
+            <w:proofErr w:type="spellStart"/>
+            <w:r>
+              <w:rPr>
+                <w:lang w:val="en-US"/>
+              </w:rPr>
+              <w:t>ConcretePrototype</w:t>
+            </w:r>
+            <w:proofErr w:type="spellEnd"/>
+          </w:p>
+        </w:tc>
+        <w:tc>
+          <w:tcPr>
+            <w:tcW w:w="4508" w:type="dxa"/>
+          </w:tcPr>
+          <w:p>
+            <w:pPr>
+              <w:rPr>
+                <w:lang w:val="en-US"/>
+              </w:rPr>
+            </w:pPr>
+            <w:r>
+              <w:rPr>
+                <w:lang w:val="en-US"/>
+              </w:rPr>
+              <w:t>?</w:t>
+            </w:r>
           </w:p>
         </w:tc>
       </w:tr>
@@ -5333,18 +5352,30 @@
                 <w:lang w:val="en-US"/>
               </w:rPr>
             </w:pPr>
-          </w:p>
-        </w:tc>
-        <w:tc>
-          <w:tcPr>
-            <w:tcW w:w="4508" w:type="dxa"/>
-          </w:tcPr>
-          <w:p>
-            <w:pPr>
-              <w:rPr>
-                <w:lang w:val="en-US"/>
-              </w:rPr>
-            </w:pPr>
+            <w:r>
+              <w:rPr>
+                <w:lang w:val="en-US"/>
+              </w:rPr>
+              <w:t>Client</w:t>
+            </w:r>
+          </w:p>
+        </w:tc>
+        <w:tc>
+          <w:tcPr>
+            <w:tcW w:w="4508" w:type="dxa"/>
+          </w:tcPr>
+          <w:p>
+            <w:pPr>
+              <w:rPr>
+                <w:lang w:val="en-US"/>
+              </w:rPr>
+            </w:pPr>
+            <w:r>
+              <w:rPr>
+                <w:lang w:val="en-US"/>
+              </w:rPr>
+              <w:t>?</w:t>
+            </w:r>
           </w:p>
         </w:tc>
       </w:tr>
@@ -5496,13 +5527,8 @@
           <w:numId w:val="12"/>
         </w:numPr>
       </w:pPr>
-      <w:proofErr w:type="gramStart"/>
-      <w:r>
-        <w:t>In order for</w:t>
-      </w:r>
-      <w:proofErr w:type="gramEnd"/>
-      <w:r>
-        <w:t xml:space="preserve"> the plant iterator to traverse through the entire inventory and verify every plant that was added by the staff, I will only be able to add a single plant to the iterator.</w:t>
+      <w:r>
+        <w:t>In order for the plant iterator to traverse through the entire inventory and verify every plant that was added by the staff, I will only be able to add a single plant to the iterator.</w:t>
       </w:r>
     </w:p>
     <w:p>
@@ -5514,58 +5540,13 @@
         </w:numPr>
       </w:pPr>
       <w:r>
-        <w:t xml:space="preserve">Therefore, </w:t>
-      </w:r>
-      <w:proofErr w:type="gramStart"/>
-      <w:r>
-        <w:t>in order to</w:t>
-      </w:r>
-      <w:proofErr w:type="gramEnd"/>
-      <w:r>
-        <w:t xml:space="preserve"> properly iterate through the </w:t>
+        <w:t xml:space="preserve">Therefore, in order to properly iterate through the </w:t>
       </w:r>
       <w:r>
         <w:t>Inventory class</w:t>
       </w:r>
       <w:r>
-        <w:t xml:space="preserve">, we will include functions like </w:t>
-      </w:r>
-      <w:proofErr w:type="gramStart"/>
-      <w:r>
-        <w:t>first(</w:t>
-      </w:r>
-      <w:proofErr w:type="gramEnd"/>
-      <w:r>
-        <w:t xml:space="preserve">), </w:t>
-      </w:r>
-      <w:proofErr w:type="gramStart"/>
-      <w:r>
-        <w:t>next(</w:t>
-      </w:r>
-      <w:proofErr w:type="gramEnd"/>
-      <w:r>
-        <w:t xml:space="preserve">), </w:t>
-      </w:r>
-      <w:proofErr w:type="spellStart"/>
-      <w:proofErr w:type="gramStart"/>
-      <w:r>
-        <w:t>isDone</w:t>
-      </w:r>
-      <w:proofErr w:type="spellEnd"/>
-      <w:r>
-        <w:t>(</w:t>
-      </w:r>
-      <w:proofErr w:type="gramEnd"/>
-      <w:r>
-        <w:t xml:space="preserve">), and </w:t>
-      </w:r>
-      <w:proofErr w:type="gramStart"/>
-      <w:r>
-        <w:t>current(</w:t>
-      </w:r>
-      <w:proofErr w:type="gramEnd"/>
-      <w:r>
-        <w:t xml:space="preserve">) in our methods. </w:t>
+        <w:t xml:space="preserve">, we will include functions like first(), next(), isDone(), and current() in our methods. </w:t>
       </w:r>
     </w:p>
     <w:p>
@@ -5580,6 +5561,9 @@
     </w:p>
     <w:p>
       <w:r>
+        <w:rPr>
+          <w:noProof/>
+        </w:rPr>
         <w:drawing>
           <wp:inline distT="0" distB="0" distL="0" distR="0" wp14:anchorId="2C09044E" wp14:editId="13D2562A">
             <wp:extent cx="5731510" cy="4366895"/>
@@ -5739,18 +5723,32 @@
                 <w:lang w:val="en-US"/>
               </w:rPr>
             </w:pPr>
-          </w:p>
-        </w:tc>
-        <w:tc>
-          <w:tcPr>
-            <w:tcW w:w="4508" w:type="dxa"/>
-          </w:tcPr>
-          <w:p>
-            <w:pPr>
-              <w:rPr>
-                <w:lang w:val="en-US"/>
-              </w:rPr>
-            </w:pPr>
+            <w:r>
+              <w:rPr>
+                <w:lang w:val="en-US"/>
+              </w:rPr>
+              <w:t>Iterator</w:t>
+            </w:r>
+          </w:p>
+        </w:tc>
+        <w:tc>
+          <w:tcPr>
+            <w:tcW w:w="4508" w:type="dxa"/>
+          </w:tcPr>
+          <w:p>
+            <w:pPr>
+              <w:rPr>
+                <w:lang w:val="en-US"/>
+              </w:rPr>
+            </w:pPr>
+            <w:proofErr w:type="spellStart"/>
+            <w:r>
+              <w:rPr>
+                <w:lang w:val="en-US"/>
+              </w:rPr>
+              <w:t>PlantIterator</w:t>
+            </w:r>
+            <w:proofErr w:type="spellEnd"/>
           </w:p>
         </w:tc>
       </w:tr>
@@ -5765,18 +5763,38 @@
                 <w:lang w:val="en-US"/>
               </w:rPr>
             </w:pPr>
-          </w:p>
-        </w:tc>
-        <w:tc>
-          <w:tcPr>
-            <w:tcW w:w="4508" w:type="dxa"/>
-          </w:tcPr>
-          <w:p>
-            <w:pPr>
-              <w:rPr>
-                <w:lang w:val="en-US"/>
-              </w:rPr>
-            </w:pPr>
+            <w:r>
+              <w:rPr>
+                <w:lang w:val="en-US"/>
+              </w:rPr>
+              <w:t>ConcreteIterator</w:t>
+            </w:r>
+          </w:p>
+        </w:tc>
+        <w:tc>
+          <w:tcPr>
+            <w:tcW w:w="4508" w:type="dxa"/>
+          </w:tcPr>
+          <w:p>
+            <w:pPr>
+              <w:rPr>
+                <w:lang w:val="en-US"/>
+              </w:rPr>
+            </w:pPr>
+            <w:proofErr w:type="spellStart"/>
+            <w:r>
+              <w:rPr>
+                <w:lang w:val="en-US"/>
+              </w:rPr>
+              <w:t>InventoryIter</w:t>
+            </w:r>
+            <w:r>
+              <w:rPr>
+                <w:lang w:val="en-US"/>
+              </w:rPr>
+              <w:t>ator</w:t>
+            </w:r>
+            <w:proofErr w:type="spellEnd"/>
           </w:p>
         </w:tc>
       </w:tr>
@@ -5791,18 +5809,30 @@
                 <w:lang w:val="en-US"/>
               </w:rPr>
             </w:pPr>
-          </w:p>
-        </w:tc>
-        <w:tc>
-          <w:tcPr>
-            <w:tcW w:w="4508" w:type="dxa"/>
-          </w:tcPr>
-          <w:p>
-            <w:pPr>
-              <w:rPr>
-                <w:lang w:val="en-US"/>
-              </w:rPr>
-            </w:pPr>
+            <w:r>
+              <w:rPr>
+                <w:lang w:val="en-US"/>
+              </w:rPr>
+              <w:t>Aggregate</w:t>
+            </w:r>
+          </w:p>
+        </w:tc>
+        <w:tc>
+          <w:tcPr>
+            <w:tcW w:w="4508" w:type="dxa"/>
+          </w:tcPr>
+          <w:p>
+            <w:pPr>
+              <w:rPr>
+                <w:lang w:val="en-US"/>
+              </w:rPr>
+            </w:pPr>
+            <w:r>
+              <w:rPr>
+                <w:lang w:val="en-US"/>
+              </w:rPr>
+              <w:t>?</w:t>
+            </w:r>
           </w:p>
         </w:tc>
       </w:tr>
@@ -5817,44 +5847,32 @@
                 <w:lang w:val="en-US"/>
               </w:rPr>
             </w:pPr>
-          </w:p>
-        </w:tc>
-        <w:tc>
-          <w:tcPr>
-            <w:tcW w:w="4508" w:type="dxa"/>
-          </w:tcPr>
-          <w:p>
-            <w:pPr>
-              <w:rPr>
-                <w:lang w:val="en-US"/>
-              </w:rPr>
-            </w:pPr>
-          </w:p>
-        </w:tc>
-      </w:tr>
-      <w:tr>
-        <w:tc>
-          <w:tcPr>
-            <w:tcW w:w="4508" w:type="dxa"/>
-          </w:tcPr>
-          <w:p>
-            <w:pPr>
-              <w:rPr>
-                <w:lang w:val="en-US"/>
-              </w:rPr>
-            </w:pPr>
-          </w:p>
-        </w:tc>
-        <w:tc>
-          <w:tcPr>
-            <w:tcW w:w="4508" w:type="dxa"/>
-          </w:tcPr>
-          <w:p>
-            <w:pPr>
-              <w:rPr>
-                <w:lang w:val="en-US"/>
-              </w:rPr>
-            </w:pPr>
+            <w:proofErr w:type="spellStart"/>
+            <w:r>
+              <w:rPr>
+                <w:lang w:val="en-US"/>
+              </w:rPr>
+              <w:t>ConcreteAggregate</w:t>
+            </w:r>
+            <w:proofErr w:type="spellEnd"/>
+          </w:p>
+        </w:tc>
+        <w:tc>
+          <w:tcPr>
+            <w:tcW w:w="4508" w:type="dxa"/>
+          </w:tcPr>
+          <w:p>
+            <w:pPr>
+              <w:rPr>
+                <w:lang w:val="en-US"/>
+              </w:rPr>
+            </w:pPr>
+            <w:r>
+              <w:rPr>
+                <w:lang w:val="en-US"/>
+              </w:rPr>
+              <w:t>?</w:t>
+            </w:r>
           </w:p>
         </w:tc>
       </w:tr>
@@ -5919,13 +5937,7 @@
     </w:p>
     <w:p>
       <w:r>
-        <w:t xml:space="preserve">Thus, when a consumer wants to purchase something, we will provide them with additional features like a </w:t>
-      </w:r>
-      <w:r>
-        <w:t>plot</w:t>
-      </w:r>
-      <w:r>
-        <w:t xml:space="preserve"> decorator, a wrap decorator, and a card decorator. They will be able to select the kind of decoration they like to add when they purchase the </w:t>
+        <w:t xml:space="preserve">Thus, when a consumer wants to purchase something, we will provide them with additional features like a plot decorator, a wrap decorator, and a card decorator. They will be able to select the kind of decoration they like to add when they purchase the </w:t>
       </w:r>
       <w:r>
         <w:t>plant</w:t>
@@ -5946,6 +5958,9 @@
     </w:p>
     <w:p>
       <w:r>
+        <w:rPr>
+          <w:noProof/>
+        </w:rPr>
         <w:drawing>
           <wp:inline distT="0" distB="0" distL="0" distR="0" wp14:anchorId="4E44A0F0" wp14:editId="1E9FAD9A">
             <wp:extent cx="5731510" cy="3114675"/>
@@ -6105,18 +6120,30 @@
                 <w:lang w:val="en-US"/>
               </w:rPr>
             </w:pPr>
-          </w:p>
-        </w:tc>
-        <w:tc>
-          <w:tcPr>
-            <w:tcW w:w="4508" w:type="dxa"/>
-          </w:tcPr>
-          <w:p>
-            <w:pPr>
-              <w:rPr>
-                <w:lang w:val="en-US"/>
-              </w:rPr>
-            </w:pPr>
+            <w:r>
+              <w:rPr>
+                <w:lang w:val="en-US"/>
+              </w:rPr>
+              <w:t>Component</w:t>
+            </w:r>
+          </w:p>
+        </w:tc>
+        <w:tc>
+          <w:tcPr>
+            <w:tcW w:w="4508" w:type="dxa"/>
+          </w:tcPr>
+          <w:p>
+            <w:pPr>
+              <w:rPr>
+                <w:lang w:val="en-US"/>
+              </w:rPr>
+            </w:pPr>
+            <w:r>
+              <w:rPr>
+                <w:lang w:val="en-US"/>
+              </w:rPr>
+              <w:t>Plant</w:t>
+            </w:r>
           </w:p>
         </w:tc>
       </w:tr>
@@ -6131,18 +6158,32 @@
                 <w:lang w:val="en-US"/>
               </w:rPr>
             </w:pPr>
-          </w:p>
-        </w:tc>
-        <w:tc>
-          <w:tcPr>
-            <w:tcW w:w="4508" w:type="dxa"/>
-          </w:tcPr>
-          <w:p>
-            <w:pPr>
-              <w:rPr>
-                <w:lang w:val="en-US"/>
-              </w:rPr>
-            </w:pPr>
+            <w:proofErr w:type="spellStart"/>
+            <w:r>
+              <w:rPr>
+                <w:lang w:val="en-US"/>
+              </w:rPr>
+              <w:t>ConcreteComponent</w:t>
+            </w:r>
+            <w:proofErr w:type="spellEnd"/>
+          </w:p>
+        </w:tc>
+        <w:tc>
+          <w:tcPr>
+            <w:tcW w:w="4508" w:type="dxa"/>
+          </w:tcPr>
+          <w:p>
+            <w:pPr>
+              <w:rPr>
+                <w:lang w:val="en-US"/>
+              </w:rPr>
+            </w:pPr>
+            <w:r>
+              <w:rPr>
+                <w:lang w:val="en-US"/>
+              </w:rPr>
+              <w:t>Cactus</w:t>
+            </w:r>
           </w:p>
         </w:tc>
       </w:tr>
@@ -6157,18 +6198,32 @@
                 <w:lang w:val="en-US"/>
               </w:rPr>
             </w:pPr>
-          </w:p>
-        </w:tc>
-        <w:tc>
-          <w:tcPr>
-            <w:tcW w:w="4508" w:type="dxa"/>
-          </w:tcPr>
-          <w:p>
-            <w:pPr>
-              <w:rPr>
-                <w:lang w:val="en-US"/>
-              </w:rPr>
-            </w:pPr>
+            <w:proofErr w:type="spellStart"/>
+            <w:r>
+              <w:rPr>
+                <w:lang w:val="en-US"/>
+              </w:rPr>
+              <w:t>ConcreteComponent</w:t>
+            </w:r>
+            <w:proofErr w:type="spellEnd"/>
+          </w:p>
+        </w:tc>
+        <w:tc>
+          <w:tcPr>
+            <w:tcW w:w="4508" w:type="dxa"/>
+          </w:tcPr>
+          <w:p>
+            <w:pPr>
+              <w:rPr>
+                <w:lang w:val="en-US"/>
+              </w:rPr>
+            </w:pPr>
+            <w:r>
+              <w:rPr>
+                <w:lang w:val="en-US"/>
+              </w:rPr>
+              <w:t>Lavender</w:t>
+            </w:r>
           </w:p>
         </w:tc>
       </w:tr>
@@ -6183,18 +6238,32 @@
                 <w:lang w:val="en-US"/>
               </w:rPr>
             </w:pPr>
-          </w:p>
-        </w:tc>
-        <w:tc>
-          <w:tcPr>
-            <w:tcW w:w="4508" w:type="dxa"/>
-          </w:tcPr>
-          <w:p>
-            <w:pPr>
-              <w:rPr>
-                <w:lang w:val="en-US"/>
-              </w:rPr>
-            </w:pPr>
+            <w:proofErr w:type="spellStart"/>
+            <w:r>
+              <w:rPr>
+                <w:lang w:val="en-US"/>
+              </w:rPr>
+              <w:t>ConcreteComponent</w:t>
+            </w:r>
+            <w:proofErr w:type="spellEnd"/>
+          </w:p>
+        </w:tc>
+        <w:tc>
+          <w:tcPr>
+            <w:tcW w:w="4508" w:type="dxa"/>
+          </w:tcPr>
+          <w:p>
+            <w:pPr>
+              <w:rPr>
+                <w:lang w:val="en-US"/>
+              </w:rPr>
+            </w:pPr>
+            <w:r>
+              <w:rPr>
+                <w:lang w:val="en-US"/>
+              </w:rPr>
+              <w:t>Rose</w:t>
+            </w:r>
           </w:p>
         </w:tc>
       </w:tr>
@@ -6209,18 +6278,112 @@
                 <w:lang w:val="en-US"/>
               </w:rPr>
             </w:pPr>
-          </w:p>
-        </w:tc>
-        <w:tc>
-          <w:tcPr>
-            <w:tcW w:w="4508" w:type="dxa"/>
-          </w:tcPr>
-          <w:p>
-            <w:pPr>
-              <w:rPr>
-                <w:lang w:val="en-US"/>
-              </w:rPr>
-            </w:pPr>
+            <w:r>
+              <w:rPr>
+                <w:lang w:val="en-US"/>
+              </w:rPr>
+              <w:t>Decorator</w:t>
+            </w:r>
+          </w:p>
+        </w:tc>
+        <w:tc>
+          <w:tcPr>
+            <w:tcW w:w="4508" w:type="dxa"/>
+          </w:tcPr>
+          <w:p>
+            <w:pPr>
+              <w:rPr>
+                <w:lang w:val="en-US"/>
+              </w:rPr>
+            </w:pPr>
+            <w:proofErr w:type="spellStart"/>
+            <w:r>
+              <w:rPr>
+                <w:lang w:val="en-US"/>
+              </w:rPr>
+              <w:t>PlantDecorations</w:t>
+            </w:r>
+            <w:proofErr w:type="spellEnd"/>
+          </w:p>
+        </w:tc>
+      </w:tr>
+      <w:tr>
+        <w:tc>
+          <w:tcPr>
+            <w:tcW w:w="4508" w:type="dxa"/>
+          </w:tcPr>
+          <w:p>
+            <w:pPr>
+              <w:rPr>
+                <w:lang w:val="en-US"/>
+              </w:rPr>
+            </w:pPr>
+            <w:proofErr w:type="spellStart"/>
+            <w:r>
+              <w:rPr>
+                <w:lang w:val="en-US"/>
+              </w:rPr>
+              <w:t>ConcreteDecoratorA</w:t>
+            </w:r>
+            <w:proofErr w:type="spellEnd"/>
+          </w:p>
+        </w:tc>
+        <w:tc>
+          <w:tcPr>
+            <w:tcW w:w="4508" w:type="dxa"/>
+          </w:tcPr>
+          <w:p>
+            <w:pPr>
+              <w:rPr>
+                <w:lang w:val="en-US"/>
+              </w:rPr>
+            </w:pPr>
+            <w:r>
+              <w:rPr>
+                <w:lang w:val="en-US"/>
+              </w:rPr>
+              <w:t>?</w:t>
+            </w:r>
+          </w:p>
+        </w:tc>
+      </w:tr>
+      <w:tr>
+        <w:tc>
+          <w:tcPr>
+            <w:tcW w:w="4508" w:type="dxa"/>
+          </w:tcPr>
+          <w:p>
+            <w:pPr>
+              <w:rPr>
+                <w:lang w:val="en-US"/>
+              </w:rPr>
+            </w:pPr>
+            <w:proofErr w:type="spellStart"/>
+            <w:r>
+              <w:rPr>
+                <w:lang w:val="en-US"/>
+              </w:rPr>
+              <w:t>ConcreteDecoratorB</w:t>
+            </w:r>
+            <w:proofErr w:type="spellEnd"/>
+          </w:p>
+        </w:tc>
+        <w:tc>
+          <w:tcPr>
+            <w:tcW w:w="4508" w:type="dxa"/>
+          </w:tcPr>
+          <w:p>
+            <w:pPr>
+              <w:rPr>
+                <w:lang w:val="en-US"/>
+              </w:rPr>
+            </w:pPr>
+            <w:r>
+              <w:rPr>
+                <w:lang w:val="en-US"/>
+              </w:rPr>
+              <w:t>?</w:t>
+            </w:r>
           </w:p>
         </w:tc>
       </w:tr>
@@ -6249,7 +6412,6 @@
           <w:szCs w:val="24"/>
           <w:lang w:val="en-US"/>
         </w:rPr>
-        <w:lastRenderedPageBreak/>
         <w:t>Factory</w:t>
       </w:r>
       <w:bookmarkEnd w:id="15"/>
@@ -6293,19 +6455,11 @@
           <w:lang w:val="en-US"/>
         </w:rPr>
       </w:pPr>
-      <w:proofErr w:type="gramStart"/>
-      <w:r>
-        <w:rPr>
-          <w:lang w:val="en-US"/>
-        </w:rPr>
-        <w:t>So</w:t>
-      </w:r>
-      <w:proofErr w:type="gramEnd"/>
-      <w:r>
-        <w:rPr>
-          <w:lang w:val="en-US"/>
-        </w:rPr>
-        <w:t xml:space="preserve"> it follows a simple factory Design pattern, </w:t>
+      <w:r>
+        <w:rPr>
+          <w:lang w:val="en-US"/>
+        </w:rPr>
+        <w:t xml:space="preserve">So it follows a simple factory Design pattern, </w:t>
       </w:r>
       <w:r>
         <w:t>where a single factory class is used to produce multiple plant objects depending on the requested type.</w:t>
@@ -6329,6 +6483,7 @@
       </w:pPr>
       <w:r>
         <w:rPr>
+          <w:noProof/>
           <w:lang w:val="en-US"/>
         </w:rPr>
         <w:drawing>
@@ -6490,18 +6645,30 @@
                 <w:lang w:val="en-US"/>
               </w:rPr>
             </w:pPr>
-          </w:p>
-        </w:tc>
-        <w:tc>
-          <w:tcPr>
-            <w:tcW w:w="4508" w:type="dxa"/>
-          </w:tcPr>
-          <w:p>
-            <w:pPr>
-              <w:rPr>
-                <w:lang w:val="en-US"/>
-              </w:rPr>
-            </w:pPr>
+            <w:r>
+              <w:rPr>
+                <w:lang w:val="en-US"/>
+              </w:rPr>
+              <w:t>Creator</w:t>
+            </w:r>
+          </w:p>
+        </w:tc>
+        <w:tc>
+          <w:tcPr>
+            <w:tcW w:w="4508" w:type="dxa"/>
+          </w:tcPr>
+          <w:p>
+            <w:pPr>
+              <w:rPr>
+                <w:lang w:val="en-US"/>
+              </w:rPr>
+            </w:pPr>
+            <w:r>
+              <w:rPr>
+                <w:lang w:val="en-US"/>
+              </w:rPr>
+              <w:t>Creator</w:t>
+            </w:r>
           </w:p>
         </w:tc>
       </w:tr>
@@ -6516,18 +6683,32 @@
                 <w:lang w:val="en-US"/>
               </w:rPr>
             </w:pPr>
-          </w:p>
-        </w:tc>
-        <w:tc>
-          <w:tcPr>
-            <w:tcW w:w="4508" w:type="dxa"/>
-          </w:tcPr>
-          <w:p>
-            <w:pPr>
-              <w:rPr>
-                <w:lang w:val="en-US"/>
-              </w:rPr>
-            </w:pPr>
+            <w:r>
+              <w:rPr>
+                <w:lang w:val="en-US"/>
+              </w:rPr>
+              <w:t>ConcreteCreator</w:t>
+            </w:r>
+          </w:p>
+        </w:tc>
+        <w:tc>
+          <w:tcPr>
+            <w:tcW w:w="4508" w:type="dxa"/>
+          </w:tcPr>
+          <w:p>
+            <w:pPr>
+              <w:rPr>
+                <w:lang w:val="en-US"/>
+              </w:rPr>
+            </w:pPr>
+            <w:proofErr w:type="spellStart"/>
+            <w:r>
+              <w:rPr>
+                <w:lang w:val="en-US"/>
+              </w:rPr>
+              <w:t>CactusCreator</w:t>
+            </w:r>
+            <w:proofErr w:type="spellEnd"/>
           </w:p>
         </w:tc>
       </w:tr>
@@ -6542,18 +6723,32 @@
                 <w:lang w:val="en-US"/>
               </w:rPr>
             </w:pPr>
-          </w:p>
-        </w:tc>
-        <w:tc>
-          <w:tcPr>
-            <w:tcW w:w="4508" w:type="dxa"/>
-          </w:tcPr>
-          <w:p>
-            <w:pPr>
-              <w:rPr>
-                <w:lang w:val="en-US"/>
-              </w:rPr>
-            </w:pPr>
+            <w:r>
+              <w:rPr>
+                <w:lang w:val="en-US"/>
+              </w:rPr>
+              <w:t>ConcreteCreator</w:t>
+            </w:r>
+          </w:p>
+        </w:tc>
+        <w:tc>
+          <w:tcPr>
+            <w:tcW w:w="4508" w:type="dxa"/>
+          </w:tcPr>
+          <w:p>
+            <w:pPr>
+              <w:rPr>
+                <w:lang w:val="en-US"/>
+              </w:rPr>
+            </w:pPr>
+            <w:proofErr w:type="spellStart"/>
+            <w:r>
+              <w:rPr>
+                <w:lang w:val="en-US"/>
+              </w:rPr>
+              <w:t>LavenderCreator</w:t>
+            </w:r>
+            <w:proofErr w:type="spellEnd"/>
           </w:p>
         </w:tc>
       </w:tr>
@@ -6568,18 +6763,32 @@
                 <w:lang w:val="en-US"/>
               </w:rPr>
             </w:pPr>
-          </w:p>
-        </w:tc>
-        <w:tc>
-          <w:tcPr>
-            <w:tcW w:w="4508" w:type="dxa"/>
-          </w:tcPr>
-          <w:p>
-            <w:pPr>
-              <w:rPr>
-                <w:lang w:val="en-US"/>
-              </w:rPr>
-            </w:pPr>
+            <w:r>
+              <w:rPr>
+                <w:lang w:val="en-US"/>
+              </w:rPr>
+              <w:t>ConcreteCreator</w:t>
+            </w:r>
+          </w:p>
+        </w:tc>
+        <w:tc>
+          <w:tcPr>
+            <w:tcW w:w="4508" w:type="dxa"/>
+          </w:tcPr>
+          <w:p>
+            <w:pPr>
+              <w:rPr>
+                <w:lang w:val="en-US"/>
+              </w:rPr>
+            </w:pPr>
+            <w:proofErr w:type="spellStart"/>
+            <w:r>
+              <w:rPr>
+                <w:lang w:val="en-US"/>
+              </w:rPr>
+              <w:t>RoseCreator</w:t>
+            </w:r>
+            <w:proofErr w:type="spellEnd"/>
           </w:p>
         </w:tc>
       </w:tr>
@@ -6594,18 +6803,144 @@
                 <w:lang w:val="en-US"/>
               </w:rPr>
             </w:pPr>
-          </w:p>
-        </w:tc>
-        <w:tc>
-          <w:tcPr>
-            <w:tcW w:w="4508" w:type="dxa"/>
-          </w:tcPr>
-          <w:p>
-            <w:pPr>
-              <w:rPr>
-                <w:lang w:val="en-US"/>
-              </w:rPr>
-            </w:pPr>
+            <w:r>
+              <w:rPr>
+                <w:lang w:val="en-US"/>
+              </w:rPr>
+              <w:t>Product</w:t>
+            </w:r>
+          </w:p>
+        </w:tc>
+        <w:tc>
+          <w:tcPr>
+            <w:tcW w:w="4508" w:type="dxa"/>
+          </w:tcPr>
+          <w:p>
+            <w:pPr>
+              <w:rPr>
+                <w:lang w:val="en-US"/>
+              </w:rPr>
+            </w:pPr>
+            <w:r>
+              <w:rPr>
+                <w:lang w:val="en-US"/>
+              </w:rPr>
+              <w:t>Plant</w:t>
+            </w:r>
+          </w:p>
+        </w:tc>
+      </w:tr>
+      <w:tr>
+        <w:tc>
+          <w:tcPr>
+            <w:tcW w:w="4508" w:type="dxa"/>
+          </w:tcPr>
+          <w:p>
+            <w:pPr>
+              <w:rPr>
+                <w:lang w:val="en-US"/>
+              </w:rPr>
+            </w:pPr>
+            <w:r>
+              <w:rPr>
+                <w:lang w:val="en-US"/>
+              </w:rPr>
+              <w:t>ConcreteProduct</w:t>
+            </w:r>
+          </w:p>
+        </w:tc>
+        <w:tc>
+          <w:tcPr>
+            <w:tcW w:w="4508" w:type="dxa"/>
+          </w:tcPr>
+          <w:p>
+            <w:pPr>
+              <w:rPr>
+                <w:lang w:val="en-US"/>
+              </w:rPr>
+            </w:pPr>
+            <w:r>
+              <w:rPr>
+                <w:lang w:val="en-US"/>
+              </w:rPr>
+              <w:t>Cactus</w:t>
+            </w:r>
+          </w:p>
+        </w:tc>
+      </w:tr>
+      <w:tr>
+        <w:tc>
+          <w:tcPr>
+            <w:tcW w:w="4508" w:type="dxa"/>
+          </w:tcPr>
+          <w:p>
+            <w:pPr>
+              <w:rPr>
+                <w:lang w:val="en-US"/>
+              </w:rPr>
+            </w:pPr>
+            <w:r>
+              <w:rPr>
+                <w:lang w:val="en-US"/>
+              </w:rPr>
+              <w:t>ConcreteProduct</w:t>
+            </w:r>
+          </w:p>
+        </w:tc>
+        <w:tc>
+          <w:tcPr>
+            <w:tcW w:w="4508" w:type="dxa"/>
+          </w:tcPr>
+          <w:p>
+            <w:pPr>
+              <w:rPr>
+                <w:lang w:val="en-US"/>
+              </w:rPr>
+            </w:pPr>
+            <w:r>
+              <w:rPr>
+                <w:lang w:val="en-US"/>
+              </w:rPr>
+              <w:t>Lavender</w:t>
+            </w:r>
+          </w:p>
+        </w:tc>
+      </w:tr>
+      <w:tr>
+        <w:tc>
+          <w:tcPr>
+            <w:tcW w:w="4508" w:type="dxa"/>
+          </w:tcPr>
+          <w:p>
+            <w:pPr>
+              <w:rPr>
+                <w:lang w:val="en-US"/>
+              </w:rPr>
+            </w:pPr>
+            <w:r>
+              <w:rPr>
+                <w:lang w:val="en-US"/>
+              </w:rPr>
+              <w:t>ConcreteProduct</w:t>
+            </w:r>
+          </w:p>
+        </w:tc>
+        <w:tc>
+          <w:tcPr>
+            <w:tcW w:w="4508" w:type="dxa"/>
+          </w:tcPr>
+          <w:p>
+            <w:pPr>
+              <w:rPr>
+                <w:lang w:val="en-US"/>
+              </w:rPr>
+            </w:pPr>
+            <w:r>
+              <w:rPr>
+                <w:lang w:val="en-US"/>
+              </w:rPr>
+              <w:t>Rose</w:t>
+            </w:r>
           </w:p>
         </w:tc>
       </w:tr>
@@ -6705,18 +7040,15 @@
         </w:rPr>
       </w:pPr>
       <w:bookmarkStart w:id="19" w:name="_Toc212540151"/>
-      <w:proofErr w:type="gramStart"/>
       <w:r>
         <w:rPr>
           <w:sz w:val="24"/>
           <w:szCs w:val="24"/>
           <w:lang w:val="en-US"/>
         </w:rPr>
-        <w:lastRenderedPageBreak/>
         <w:t>Façade</w:t>
       </w:r>
       <w:bookmarkEnd w:id="19"/>
-      <w:proofErr w:type="gramEnd"/>
     </w:p>
     <w:p>
       <w:pPr>
@@ -7408,6 +7740,9 @@
     </w:p>
     <w:p>
       <w:r>
+        <w:rPr>
+          <w:noProof/>
+        </w:rPr>
         <w:drawing>
           <wp:inline distT="0" distB="0" distL="0" distR="0" wp14:anchorId="324BF9A8" wp14:editId="27B56D1C">
             <wp:extent cx="5731510" cy="2245995"/>
@@ -7567,18 +7902,30 @@
                 <w:lang w:val="en-US"/>
               </w:rPr>
             </w:pPr>
-          </w:p>
-        </w:tc>
-        <w:tc>
-          <w:tcPr>
-            <w:tcW w:w="4508" w:type="dxa"/>
-          </w:tcPr>
-          <w:p>
-            <w:pPr>
-              <w:rPr>
-                <w:lang w:val="en-US"/>
-              </w:rPr>
-            </w:pPr>
+            <w:r>
+              <w:rPr>
+                <w:lang w:val="en-US"/>
+              </w:rPr>
+              <w:t>Command</w:t>
+            </w:r>
+          </w:p>
+        </w:tc>
+        <w:tc>
+          <w:tcPr>
+            <w:tcW w:w="4508" w:type="dxa"/>
+          </w:tcPr>
+          <w:p>
+            <w:pPr>
+              <w:rPr>
+                <w:lang w:val="en-US"/>
+              </w:rPr>
+            </w:pPr>
+            <w:r>
+              <w:rPr>
+                <w:lang w:val="en-US"/>
+              </w:rPr>
+              <w:t>Commands</w:t>
+            </w:r>
           </w:p>
         </w:tc>
       </w:tr>
@@ -7593,18 +7940,32 @@
                 <w:lang w:val="en-US"/>
               </w:rPr>
             </w:pPr>
-          </w:p>
-        </w:tc>
-        <w:tc>
-          <w:tcPr>
-            <w:tcW w:w="4508" w:type="dxa"/>
-          </w:tcPr>
-          <w:p>
-            <w:pPr>
-              <w:rPr>
-                <w:lang w:val="en-US"/>
-              </w:rPr>
-            </w:pPr>
+            <w:r>
+              <w:rPr>
+                <w:lang w:val="en-US"/>
+              </w:rPr>
+              <w:t>ConcreteCommand</w:t>
+            </w:r>
+          </w:p>
+        </w:tc>
+        <w:tc>
+          <w:tcPr>
+            <w:tcW w:w="4508" w:type="dxa"/>
+          </w:tcPr>
+          <w:p>
+            <w:pPr>
+              <w:rPr>
+                <w:lang w:val="en-US"/>
+              </w:rPr>
+            </w:pPr>
+            <w:proofErr w:type="spellStart"/>
+            <w:r>
+              <w:rPr>
+                <w:lang w:val="en-US"/>
+              </w:rPr>
+              <w:t>ApplyFertilizer</w:t>
+            </w:r>
+            <w:proofErr w:type="spellEnd"/>
           </w:p>
         </w:tc>
       </w:tr>
@@ -7619,18 +7980,32 @@
                 <w:lang w:val="en-US"/>
               </w:rPr>
             </w:pPr>
-          </w:p>
-        </w:tc>
-        <w:tc>
-          <w:tcPr>
-            <w:tcW w:w="4508" w:type="dxa"/>
-          </w:tcPr>
-          <w:p>
-            <w:pPr>
-              <w:rPr>
-                <w:lang w:val="en-US"/>
-              </w:rPr>
-            </w:pPr>
+            <w:r>
+              <w:rPr>
+                <w:lang w:val="en-US"/>
+              </w:rPr>
+              <w:t>ConcreteCommand</w:t>
+            </w:r>
+          </w:p>
+        </w:tc>
+        <w:tc>
+          <w:tcPr>
+            <w:tcW w:w="4508" w:type="dxa"/>
+          </w:tcPr>
+          <w:p>
+            <w:pPr>
+              <w:rPr>
+                <w:lang w:val="en-US"/>
+              </w:rPr>
+            </w:pPr>
+            <w:proofErr w:type="spellStart"/>
+            <w:r>
+              <w:rPr>
+                <w:lang w:val="en-US"/>
+              </w:rPr>
+              <w:t>AddWater</w:t>
+            </w:r>
+            <w:proofErr w:type="spellEnd"/>
           </w:p>
         </w:tc>
       </w:tr>
@@ -7645,18 +8020,32 @@
                 <w:lang w:val="en-US"/>
               </w:rPr>
             </w:pPr>
-          </w:p>
-        </w:tc>
-        <w:tc>
-          <w:tcPr>
-            <w:tcW w:w="4508" w:type="dxa"/>
-          </w:tcPr>
-          <w:p>
-            <w:pPr>
-              <w:rPr>
-                <w:lang w:val="en-US"/>
-              </w:rPr>
-            </w:pPr>
+            <w:r>
+              <w:rPr>
+                <w:lang w:val="en-US"/>
+              </w:rPr>
+              <w:t>ConcreteCommand</w:t>
+            </w:r>
+          </w:p>
+        </w:tc>
+        <w:tc>
+          <w:tcPr>
+            <w:tcW w:w="4508" w:type="dxa"/>
+          </w:tcPr>
+          <w:p>
+            <w:pPr>
+              <w:rPr>
+                <w:lang w:val="en-US"/>
+              </w:rPr>
+            </w:pPr>
+            <w:proofErr w:type="spellStart"/>
+            <w:r>
+              <w:rPr>
+                <w:lang w:val="en-US"/>
+              </w:rPr>
+              <w:t>MoveToSales</w:t>
+            </w:r>
+            <w:proofErr w:type="spellEnd"/>
           </w:p>
         </w:tc>
       </w:tr>
@@ -7671,18 +8060,146 @@
                 <w:lang w:val="en-US"/>
               </w:rPr>
             </w:pPr>
-          </w:p>
-        </w:tc>
-        <w:tc>
-          <w:tcPr>
-            <w:tcW w:w="4508" w:type="dxa"/>
-          </w:tcPr>
-          <w:p>
-            <w:pPr>
-              <w:rPr>
-                <w:lang w:val="en-US"/>
-              </w:rPr>
-            </w:pPr>
+            <w:r>
+              <w:rPr>
+                <w:lang w:val="en-US"/>
+              </w:rPr>
+              <w:t>ConcreteCommand</w:t>
+            </w:r>
+          </w:p>
+        </w:tc>
+        <w:tc>
+          <w:tcPr>
+            <w:tcW w:w="4508" w:type="dxa"/>
+          </w:tcPr>
+          <w:p>
+            <w:pPr>
+              <w:rPr>
+                <w:lang w:val="en-US"/>
+              </w:rPr>
+            </w:pPr>
+            <w:proofErr w:type="spellStart"/>
+            <w:r>
+              <w:rPr>
+                <w:lang w:val="en-US"/>
+              </w:rPr>
+              <w:t>ScheduleDelivery</w:t>
+            </w:r>
+            <w:proofErr w:type="spellEnd"/>
+          </w:p>
+        </w:tc>
+      </w:tr>
+      <w:tr>
+        <w:tc>
+          <w:tcPr>
+            <w:tcW w:w="4508" w:type="dxa"/>
+          </w:tcPr>
+          <w:p>
+            <w:pPr>
+              <w:rPr>
+                <w:lang w:val="en-US"/>
+              </w:rPr>
+            </w:pPr>
+            <w:r>
+              <w:rPr>
+                <w:lang w:val="en-US"/>
+              </w:rPr>
+              <w:t>Client</w:t>
+            </w:r>
+          </w:p>
+        </w:tc>
+        <w:tc>
+          <w:tcPr>
+            <w:tcW w:w="4508" w:type="dxa"/>
+          </w:tcPr>
+          <w:p>
+            <w:pPr>
+              <w:rPr>
+                <w:lang w:val="en-US"/>
+              </w:rPr>
+            </w:pPr>
+            <w:r>
+              <w:rPr>
+                <w:lang w:val="en-US"/>
+              </w:rPr>
+              <w:t>?</w:t>
+            </w:r>
+          </w:p>
+        </w:tc>
+      </w:tr>
+      <w:tr>
+        <w:tc>
+          <w:tcPr>
+            <w:tcW w:w="4508" w:type="dxa"/>
+          </w:tcPr>
+          <w:p>
+            <w:pPr>
+              <w:rPr>
+                <w:lang w:val="en-US"/>
+              </w:rPr>
+            </w:pPr>
+            <w:r>
+              <w:rPr>
+                <w:lang w:val="en-US"/>
+              </w:rPr>
+              <w:t>Invoker</w:t>
+            </w:r>
+          </w:p>
+        </w:tc>
+        <w:tc>
+          <w:tcPr>
+            <w:tcW w:w="4508" w:type="dxa"/>
+          </w:tcPr>
+          <w:p>
+            <w:pPr>
+              <w:rPr>
+                <w:lang w:val="en-US"/>
+              </w:rPr>
+            </w:pPr>
+            <w:r>
+              <w:rPr>
+                <w:lang w:val="en-US"/>
+              </w:rPr>
+              <w:t>?</w:t>
+            </w:r>
+          </w:p>
+        </w:tc>
+      </w:tr>
+      <w:tr>
+        <w:tc>
+          <w:tcPr>
+            <w:tcW w:w="4508" w:type="dxa"/>
+          </w:tcPr>
+          <w:p>
+            <w:pPr>
+              <w:rPr>
+                <w:lang w:val="en-US"/>
+              </w:rPr>
+            </w:pPr>
+            <w:r>
+              <w:rPr>
+                <w:lang w:val="en-US"/>
+              </w:rPr>
+              <w:t>Receiver</w:t>
+            </w:r>
+          </w:p>
+        </w:tc>
+        <w:tc>
+          <w:tcPr>
+            <w:tcW w:w="4508" w:type="dxa"/>
+          </w:tcPr>
+          <w:p>
+            <w:pPr>
+              <w:rPr>
+                <w:lang w:val="en-US"/>
+              </w:rPr>
+            </w:pPr>
+            <w:r>
+              <w:rPr>
+                <w:lang w:val="en-US"/>
+              </w:rPr>
+              <w:t>?</w:t>
+            </w:r>
           </w:p>
         </w:tc>
       </w:tr>
@@ -7694,8 +8211,6 @@
     <w:p/>
     <w:p/>
     <w:p/>
-    <w:p/>
-    <w:p/>
     <w:p>
       <w:pPr>
         <w:pStyle w:val="Heading2"/>
@@ -7791,6 +8306,9 @@
     </w:p>
     <w:p>
       <w:r>
+        <w:rPr>
+          <w:noProof/>
+        </w:rPr>
         <w:drawing>
           <wp:inline distT="0" distB="0" distL="0" distR="0" wp14:anchorId="2734EE7C" wp14:editId="428A2D50">
             <wp:extent cx="5731510" cy="2110740"/>
@@ -7950,18 +8468,38 @@
                 <w:lang w:val="en-US"/>
               </w:rPr>
             </w:pPr>
-          </w:p>
-        </w:tc>
-        <w:tc>
-          <w:tcPr>
-            <w:tcW w:w="4508" w:type="dxa"/>
-          </w:tcPr>
-          <w:p>
-            <w:pPr>
-              <w:rPr>
-                <w:lang w:val="en-US"/>
-              </w:rPr>
-            </w:pPr>
+            <w:r>
+              <w:rPr>
+                <w:lang w:val="en-US"/>
+              </w:rPr>
+              <w:t>S</w:t>
+            </w:r>
+            <w:r>
+              <w:rPr>
+                <w:lang w:val="en-US"/>
+              </w:rPr>
+              <w:t>trategy</w:t>
+            </w:r>
+          </w:p>
+        </w:tc>
+        <w:tc>
+          <w:tcPr>
+            <w:tcW w:w="4508" w:type="dxa"/>
+          </w:tcPr>
+          <w:p>
+            <w:pPr>
+              <w:rPr>
+                <w:lang w:val="en-US"/>
+              </w:rPr>
+            </w:pPr>
+            <w:proofErr w:type="spellStart"/>
+            <w:r>
+              <w:rPr>
+                <w:lang w:val="en-US"/>
+              </w:rPr>
+              <w:t>CareStrategy</w:t>
+            </w:r>
+            <w:proofErr w:type="spellEnd"/>
           </w:p>
         </w:tc>
       </w:tr>
@@ -7976,18 +8514,38 @@
                 <w:lang w:val="en-US"/>
               </w:rPr>
             </w:pPr>
-          </w:p>
-        </w:tc>
-        <w:tc>
-          <w:tcPr>
-            <w:tcW w:w="4508" w:type="dxa"/>
-          </w:tcPr>
-          <w:p>
-            <w:pPr>
-              <w:rPr>
-                <w:lang w:val="en-US"/>
-              </w:rPr>
-            </w:pPr>
+            <w:r>
+              <w:rPr>
+                <w:lang w:val="en-US"/>
+              </w:rPr>
+              <w:t>ConcreteSt</w:t>
+            </w:r>
+            <w:r>
+              <w:rPr>
+                <w:lang w:val="en-US"/>
+              </w:rPr>
+              <w:t>rategy</w:t>
+            </w:r>
+          </w:p>
+        </w:tc>
+        <w:tc>
+          <w:tcPr>
+            <w:tcW w:w="4508" w:type="dxa"/>
+          </w:tcPr>
+          <w:p>
+            <w:pPr>
+              <w:rPr>
+                <w:lang w:val="en-US"/>
+              </w:rPr>
+            </w:pPr>
+            <w:proofErr w:type="spellStart"/>
+            <w:r>
+              <w:rPr>
+                <w:lang w:val="en-US"/>
+              </w:rPr>
+              <w:t>CactusCare</w:t>
+            </w:r>
+            <w:proofErr w:type="spellEnd"/>
           </w:p>
         </w:tc>
       </w:tr>
@@ -8002,18 +8560,38 @@
                 <w:lang w:val="en-US"/>
               </w:rPr>
             </w:pPr>
-          </w:p>
-        </w:tc>
-        <w:tc>
-          <w:tcPr>
-            <w:tcW w:w="4508" w:type="dxa"/>
-          </w:tcPr>
-          <w:p>
-            <w:pPr>
-              <w:rPr>
-                <w:lang w:val="en-US"/>
-              </w:rPr>
-            </w:pPr>
+            <w:r>
+              <w:rPr>
+                <w:lang w:val="en-US"/>
+              </w:rPr>
+              <w:t>ConcreteSt</w:t>
+            </w:r>
+            <w:r>
+              <w:rPr>
+                <w:lang w:val="en-US"/>
+              </w:rPr>
+              <w:t>rategy</w:t>
+            </w:r>
+          </w:p>
+        </w:tc>
+        <w:tc>
+          <w:tcPr>
+            <w:tcW w:w="4508" w:type="dxa"/>
+          </w:tcPr>
+          <w:p>
+            <w:pPr>
+              <w:rPr>
+                <w:lang w:val="en-US"/>
+              </w:rPr>
+            </w:pPr>
+            <w:proofErr w:type="spellStart"/>
+            <w:r>
+              <w:rPr>
+                <w:lang w:val="en-US"/>
+              </w:rPr>
+              <w:t>LavenderCare</w:t>
+            </w:r>
+            <w:proofErr w:type="spellEnd"/>
           </w:p>
         </w:tc>
       </w:tr>
@@ -8028,18 +8606,38 @@
                 <w:lang w:val="en-US"/>
               </w:rPr>
             </w:pPr>
-          </w:p>
-        </w:tc>
-        <w:tc>
-          <w:tcPr>
-            <w:tcW w:w="4508" w:type="dxa"/>
-          </w:tcPr>
-          <w:p>
-            <w:pPr>
-              <w:rPr>
-                <w:lang w:val="en-US"/>
-              </w:rPr>
-            </w:pPr>
+            <w:r>
+              <w:rPr>
+                <w:lang w:val="en-US"/>
+              </w:rPr>
+              <w:t>ConcreteSt</w:t>
+            </w:r>
+            <w:r>
+              <w:rPr>
+                <w:lang w:val="en-US"/>
+              </w:rPr>
+              <w:t>rategy</w:t>
+            </w:r>
+          </w:p>
+        </w:tc>
+        <w:tc>
+          <w:tcPr>
+            <w:tcW w:w="4508" w:type="dxa"/>
+          </w:tcPr>
+          <w:p>
+            <w:pPr>
+              <w:rPr>
+                <w:lang w:val="en-US"/>
+              </w:rPr>
+            </w:pPr>
+            <w:proofErr w:type="spellStart"/>
+            <w:r>
+              <w:rPr>
+                <w:lang w:val="en-US"/>
+              </w:rPr>
+              <w:t>RoseCare</w:t>
+            </w:r>
+            <w:proofErr w:type="spellEnd"/>
           </w:p>
         </w:tc>
       </w:tr>
@@ -8054,18 +8652,30 @@
                 <w:lang w:val="en-US"/>
               </w:rPr>
             </w:pPr>
-          </w:p>
-        </w:tc>
-        <w:tc>
-          <w:tcPr>
-            <w:tcW w:w="4508" w:type="dxa"/>
-          </w:tcPr>
-          <w:p>
-            <w:pPr>
-              <w:rPr>
-                <w:lang w:val="en-US"/>
-              </w:rPr>
-            </w:pPr>
+            <w:r>
+              <w:rPr>
+                <w:lang w:val="en-US"/>
+              </w:rPr>
+              <w:t>Context</w:t>
+            </w:r>
+          </w:p>
+        </w:tc>
+        <w:tc>
+          <w:tcPr>
+            <w:tcW w:w="4508" w:type="dxa"/>
+          </w:tcPr>
+          <w:p>
+            <w:pPr>
+              <w:rPr>
+                <w:lang w:val="en-US"/>
+              </w:rPr>
+            </w:pPr>
+            <w:r>
+              <w:rPr>
+                <w:lang w:val="en-US"/>
+              </w:rPr>
+              <w:t>Plant</w:t>
+            </w:r>
           </w:p>
         </w:tc>
       </w:tr>
@@ -8159,23 +8769,15 @@
       <w:r>
         <w:t xml:space="preserve">Therefore, when an object's </w:t>
       </w:r>
-      <w:proofErr w:type="spellStart"/>
-      <w:r>
-        <w:t>behavior</w:t>
-      </w:r>
-      <w:proofErr w:type="spellEnd"/>
+      <w:r>
+        <w:t>behaviour</w:t>
+      </w:r>
       <w:r>
         <w:t xml:space="preserve"> modifies its present state, the state pattern will be applied. </w:t>
       </w:r>
       <w:r>
         <w:br/>
-        <w:t xml:space="preserve">For our project, the plant will go through multiple phases, </w:t>
-      </w:r>
-      <w:r>
-        <w:t>like</w:t>
-      </w:r>
-      <w:r>
-        <w:t xml:space="preserve"> a life cycle:</w:t>
+        <w:t>For our project, the plant will go through multiple phases, like a life cycle:</w:t>
       </w:r>
     </w:p>
     <w:p>
@@ -8212,6 +8814,7 @@
       </w:pPr>
       <w:r>
         <w:rPr>
+          <w:noProof/>
           <w:lang w:val="en-US"/>
         </w:rPr>
         <w:drawing>
@@ -8383,18 +8986,32 @@
                 <w:lang w:val="en-US"/>
               </w:rPr>
             </w:pPr>
-          </w:p>
-        </w:tc>
-        <w:tc>
-          <w:tcPr>
-            <w:tcW w:w="4508" w:type="dxa"/>
-          </w:tcPr>
-          <w:p>
-            <w:pPr>
-              <w:rPr>
-                <w:lang w:val="en-US"/>
-              </w:rPr>
-            </w:pPr>
+            <w:r>
+              <w:rPr>
+                <w:lang w:val="en-US"/>
+              </w:rPr>
+              <w:t>State</w:t>
+            </w:r>
+          </w:p>
+        </w:tc>
+        <w:tc>
+          <w:tcPr>
+            <w:tcW w:w="4508" w:type="dxa"/>
+          </w:tcPr>
+          <w:p>
+            <w:pPr>
+              <w:rPr>
+                <w:lang w:val="en-US"/>
+              </w:rPr>
+            </w:pPr>
+            <w:proofErr w:type="spellStart"/>
+            <w:r>
+              <w:rPr>
+                <w:lang w:val="en-US"/>
+              </w:rPr>
+              <w:t>PlantLifeCycleState</w:t>
+            </w:r>
+            <w:proofErr w:type="spellEnd"/>
           </w:p>
         </w:tc>
       </w:tr>
@@ -8409,18 +9026,34 @@
                 <w:lang w:val="en-US"/>
               </w:rPr>
             </w:pPr>
-          </w:p>
-        </w:tc>
-        <w:tc>
-          <w:tcPr>
-            <w:tcW w:w="4508" w:type="dxa"/>
-          </w:tcPr>
-          <w:p>
-            <w:pPr>
-              <w:rPr>
-                <w:lang w:val="en-US"/>
-              </w:rPr>
-            </w:pPr>
+            <w:proofErr w:type="spellStart"/>
+            <w:r>
+              <w:rPr>
+                <w:lang w:val="en-US"/>
+              </w:rPr>
+              <w:t>ConcreteState</w:t>
+            </w:r>
+            <w:proofErr w:type="spellEnd"/>
+          </w:p>
+        </w:tc>
+        <w:tc>
+          <w:tcPr>
+            <w:tcW w:w="4508" w:type="dxa"/>
+          </w:tcPr>
+          <w:p>
+            <w:pPr>
+              <w:rPr>
+                <w:lang w:val="en-US"/>
+              </w:rPr>
+            </w:pPr>
+            <w:proofErr w:type="spellStart"/>
+            <w:r>
+              <w:rPr>
+                <w:lang w:val="en-US"/>
+              </w:rPr>
+              <w:t>SeedlingState</w:t>
+            </w:r>
+            <w:proofErr w:type="spellEnd"/>
           </w:p>
         </w:tc>
       </w:tr>
@@ -8435,18 +9068,34 @@
                 <w:lang w:val="en-US"/>
               </w:rPr>
             </w:pPr>
-          </w:p>
-        </w:tc>
-        <w:tc>
-          <w:tcPr>
-            <w:tcW w:w="4508" w:type="dxa"/>
-          </w:tcPr>
-          <w:p>
-            <w:pPr>
-              <w:rPr>
-                <w:lang w:val="en-US"/>
-              </w:rPr>
-            </w:pPr>
+            <w:proofErr w:type="spellStart"/>
+            <w:r>
+              <w:rPr>
+                <w:lang w:val="en-US"/>
+              </w:rPr>
+              <w:t>ConcreteState</w:t>
+            </w:r>
+            <w:proofErr w:type="spellEnd"/>
+          </w:p>
+        </w:tc>
+        <w:tc>
+          <w:tcPr>
+            <w:tcW w:w="4508" w:type="dxa"/>
+          </w:tcPr>
+          <w:p>
+            <w:pPr>
+              <w:rPr>
+                <w:lang w:val="en-US"/>
+              </w:rPr>
+            </w:pPr>
+            <w:proofErr w:type="spellStart"/>
+            <w:r>
+              <w:rPr>
+                <w:lang w:val="en-US"/>
+              </w:rPr>
+              <w:t>GrowingState</w:t>
+            </w:r>
+            <w:proofErr w:type="spellEnd"/>
           </w:p>
         </w:tc>
       </w:tr>
@@ -8461,18 +9110,34 @@
                 <w:lang w:val="en-US"/>
               </w:rPr>
             </w:pPr>
-          </w:p>
-        </w:tc>
-        <w:tc>
-          <w:tcPr>
-            <w:tcW w:w="4508" w:type="dxa"/>
-          </w:tcPr>
-          <w:p>
-            <w:pPr>
-              <w:rPr>
-                <w:lang w:val="en-US"/>
-              </w:rPr>
-            </w:pPr>
+            <w:proofErr w:type="spellStart"/>
+            <w:r>
+              <w:rPr>
+                <w:lang w:val="en-US"/>
+              </w:rPr>
+              <w:t>ConcreteState</w:t>
+            </w:r>
+            <w:proofErr w:type="spellEnd"/>
+          </w:p>
+        </w:tc>
+        <w:tc>
+          <w:tcPr>
+            <w:tcW w:w="4508" w:type="dxa"/>
+          </w:tcPr>
+          <w:p>
+            <w:pPr>
+              <w:rPr>
+                <w:lang w:val="en-US"/>
+              </w:rPr>
+            </w:pPr>
+            <w:proofErr w:type="spellStart"/>
+            <w:r>
+              <w:rPr>
+                <w:lang w:val="en-US"/>
+              </w:rPr>
+              <w:t>DormantState</w:t>
+            </w:r>
+            <w:proofErr w:type="spellEnd"/>
           </w:p>
         </w:tc>
       </w:tr>
@@ -8487,18 +9152,114 @@
                 <w:lang w:val="en-US"/>
               </w:rPr>
             </w:pPr>
-          </w:p>
-        </w:tc>
-        <w:tc>
-          <w:tcPr>
-            <w:tcW w:w="4508" w:type="dxa"/>
-          </w:tcPr>
-          <w:p>
-            <w:pPr>
-              <w:rPr>
-                <w:lang w:val="en-US"/>
-              </w:rPr>
-            </w:pPr>
+            <w:proofErr w:type="spellStart"/>
+            <w:r>
+              <w:rPr>
+                <w:lang w:val="en-US"/>
+              </w:rPr>
+              <w:t>ConcreteState</w:t>
+            </w:r>
+            <w:proofErr w:type="spellEnd"/>
+          </w:p>
+        </w:tc>
+        <w:tc>
+          <w:tcPr>
+            <w:tcW w:w="4508" w:type="dxa"/>
+          </w:tcPr>
+          <w:p>
+            <w:pPr>
+              <w:rPr>
+                <w:lang w:val="en-US"/>
+              </w:rPr>
+            </w:pPr>
+            <w:proofErr w:type="spellStart"/>
+            <w:r>
+              <w:rPr>
+                <w:lang w:val="en-US"/>
+              </w:rPr>
+              <w:t>MatureState</w:t>
+            </w:r>
+            <w:proofErr w:type="spellEnd"/>
+          </w:p>
+        </w:tc>
+      </w:tr>
+      <w:tr>
+        <w:tc>
+          <w:tcPr>
+            <w:tcW w:w="4508" w:type="dxa"/>
+          </w:tcPr>
+          <w:p>
+            <w:pPr>
+              <w:rPr>
+                <w:lang w:val="en-US"/>
+              </w:rPr>
+            </w:pPr>
+            <w:proofErr w:type="spellStart"/>
+            <w:r>
+              <w:rPr>
+                <w:lang w:val="en-US"/>
+              </w:rPr>
+              <w:t>ConcreteState</w:t>
+            </w:r>
+            <w:proofErr w:type="spellEnd"/>
+          </w:p>
+        </w:tc>
+        <w:tc>
+          <w:tcPr>
+            <w:tcW w:w="4508" w:type="dxa"/>
+          </w:tcPr>
+          <w:p>
+            <w:pPr>
+              <w:rPr>
+                <w:lang w:val="en-US"/>
+              </w:rPr>
+            </w:pPr>
+            <w:proofErr w:type="spellStart"/>
+            <w:r>
+              <w:rPr>
+                <w:lang w:val="en-US"/>
+              </w:rPr>
+              <w:t>SellingState</w:t>
+            </w:r>
+            <w:proofErr w:type="spellEnd"/>
+          </w:p>
+        </w:tc>
+      </w:tr>
+      <w:tr>
+        <w:tc>
+          <w:tcPr>
+            <w:tcW w:w="4508" w:type="dxa"/>
+          </w:tcPr>
+          <w:p>
+            <w:pPr>
+              <w:rPr>
+                <w:lang w:val="en-US"/>
+              </w:rPr>
+            </w:pPr>
+            <w:r>
+              <w:rPr>
+                <w:lang w:val="en-US"/>
+              </w:rPr>
+              <w:t>Context</w:t>
+            </w:r>
+          </w:p>
+        </w:tc>
+        <w:tc>
+          <w:tcPr>
+            <w:tcW w:w="4508" w:type="dxa"/>
+          </w:tcPr>
+          <w:p>
+            <w:pPr>
+              <w:rPr>
+                <w:lang w:val="en-US"/>
+              </w:rPr>
+            </w:pPr>
+            <w:r>
+              <w:rPr>
+                <w:lang w:val="en-US"/>
+              </w:rPr>
+              <w:t>Plant</w:t>
+            </w:r>
           </w:p>
         </w:tc>
       </w:tr>
@@ -8558,56 +9319,30 @@
     </w:p>
     <w:p>
       <w:pPr>
+        <w:pStyle w:val="Heading2"/>
         <w:rPr>
           <w:sz w:val="24"/>
           <w:szCs w:val="24"/>
           <w:lang w:val="en-US"/>
         </w:rPr>
       </w:pPr>
-    </w:p>
-    <w:p>
-      <w:pPr>
+      <w:bookmarkStart w:id="36" w:name="_Toc212540168"/>
+      <w:r>
         <w:rPr>
           <w:sz w:val="24"/>
           <w:szCs w:val="24"/>
           <w:lang w:val="en-US"/>
         </w:rPr>
-      </w:pPr>
-    </w:p>
-    <w:p>
-      <w:pPr>
+        <w:lastRenderedPageBreak/>
+        <w:t>Chain of responsibility</w:t>
+      </w:r>
+      <w:bookmarkEnd w:id="36"/>
+      <w:r>
         <w:rPr>
           <w:sz w:val="24"/>
           <w:szCs w:val="24"/>
           <w:lang w:val="en-US"/>
         </w:rPr>
-      </w:pPr>
-    </w:p>
-    <w:p>
-      <w:pPr>
-        <w:pStyle w:val="Heading2"/>
-        <w:rPr>
-          <w:sz w:val="24"/>
-          <w:szCs w:val="24"/>
-          <w:lang w:val="en-US"/>
-        </w:rPr>
-      </w:pPr>
-      <w:bookmarkStart w:id="36" w:name="_Toc212540168"/>
-      <w:r>
-        <w:rPr>
-          <w:sz w:val="24"/>
-          <w:szCs w:val="24"/>
-          <w:lang w:val="en-US"/>
-        </w:rPr>
-        <w:t>Chain of responsibility</w:t>
-      </w:r>
-      <w:bookmarkEnd w:id="36"/>
-      <w:r>
-        <w:rPr>
-          <w:sz w:val="24"/>
-          <w:szCs w:val="24"/>
-          <w:lang w:val="en-US"/>
-        </w:rPr>
         <w:t xml:space="preserve"> </w:t>
       </w:r>
     </w:p>
@@ -8668,6 +9403,9 @@
     </w:p>
     <w:p>
       <w:r>
+        <w:rPr>
+          <w:noProof/>
+        </w:rPr>
         <w:drawing>
           <wp:inline distT="0" distB="0" distL="0" distR="0" wp14:anchorId="7DB2DF98" wp14:editId="7F7D6C0D">
             <wp:extent cx="5731510" cy="2143125"/>
@@ -8827,18 +9565,30 @@
                 <w:lang w:val="en-US"/>
               </w:rPr>
             </w:pPr>
-          </w:p>
-        </w:tc>
-        <w:tc>
-          <w:tcPr>
-            <w:tcW w:w="4508" w:type="dxa"/>
-          </w:tcPr>
-          <w:p>
-            <w:pPr>
-              <w:rPr>
-                <w:lang w:val="en-US"/>
-              </w:rPr>
-            </w:pPr>
+            <w:r>
+              <w:rPr>
+                <w:lang w:val="en-US"/>
+              </w:rPr>
+              <w:t>Handler</w:t>
+            </w:r>
+          </w:p>
+        </w:tc>
+        <w:tc>
+          <w:tcPr>
+            <w:tcW w:w="4508" w:type="dxa"/>
+          </w:tcPr>
+          <w:p>
+            <w:pPr>
+              <w:rPr>
+                <w:lang w:val="en-US"/>
+              </w:rPr>
+            </w:pPr>
+            <w:r>
+              <w:rPr>
+                <w:lang w:val="en-US"/>
+              </w:rPr>
+              <w:t>Handler</w:t>
+            </w:r>
           </w:p>
         </w:tc>
       </w:tr>
@@ -8853,18 +9603,32 @@
                 <w:lang w:val="en-US"/>
               </w:rPr>
             </w:pPr>
-          </w:p>
-        </w:tc>
-        <w:tc>
-          <w:tcPr>
-            <w:tcW w:w="4508" w:type="dxa"/>
-          </w:tcPr>
-          <w:p>
-            <w:pPr>
-              <w:rPr>
-                <w:lang w:val="en-US"/>
-              </w:rPr>
-            </w:pPr>
+            <w:r>
+              <w:rPr>
+                <w:lang w:val="en-US"/>
+              </w:rPr>
+              <w:t>Concrete Handler</w:t>
+            </w:r>
+          </w:p>
+        </w:tc>
+        <w:tc>
+          <w:tcPr>
+            <w:tcW w:w="4508" w:type="dxa"/>
+          </w:tcPr>
+          <w:p>
+            <w:pPr>
+              <w:rPr>
+                <w:lang w:val="en-US"/>
+              </w:rPr>
+            </w:pPr>
+            <w:proofErr w:type="spellStart"/>
+            <w:r>
+              <w:rPr>
+                <w:lang w:val="en-US"/>
+              </w:rPr>
+              <w:t>DeliveryStaff</w:t>
+            </w:r>
+            <w:proofErr w:type="spellEnd"/>
           </w:p>
         </w:tc>
       </w:tr>
@@ -8879,18 +9643,30 @@
                 <w:lang w:val="en-US"/>
               </w:rPr>
             </w:pPr>
-          </w:p>
-        </w:tc>
-        <w:tc>
-          <w:tcPr>
-            <w:tcW w:w="4508" w:type="dxa"/>
-          </w:tcPr>
-          <w:p>
-            <w:pPr>
-              <w:rPr>
-                <w:lang w:val="en-US"/>
-              </w:rPr>
-            </w:pPr>
+            <w:r>
+              <w:rPr>
+                <w:lang w:val="en-US"/>
+              </w:rPr>
+              <w:t>Concrete Handler</w:t>
+            </w:r>
+          </w:p>
+        </w:tc>
+        <w:tc>
+          <w:tcPr>
+            <w:tcW w:w="4508" w:type="dxa"/>
+          </w:tcPr>
+          <w:p>
+            <w:pPr>
+              <w:rPr>
+                <w:lang w:val="en-US"/>
+              </w:rPr>
+            </w:pPr>
+            <w:r>
+              <w:rPr>
+                <w:lang w:val="en-US"/>
+              </w:rPr>
+              <w:t>Landscaper</w:t>
+            </w:r>
           </w:p>
         </w:tc>
       </w:tr>
@@ -8905,18 +9681,32 @@
                 <w:lang w:val="en-US"/>
               </w:rPr>
             </w:pPr>
-          </w:p>
-        </w:tc>
-        <w:tc>
-          <w:tcPr>
-            <w:tcW w:w="4508" w:type="dxa"/>
-          </w:tcPr>
-          <w:p>
-            <w:pPr>
-              <w:rPr>
-                <w:lang w:val="en-US"/>
-              </w:rPr>
-            </w:pPr>
+            <w:r>
+              <w:rPr>
+                <w:lang w:val="en-US"/>
+              </w:rPr>
+              <w:t>Concrete Handler</w:t>
+            </w:r>
+          </w:p>
+        </w:tc>
+        <w:tc>
+          <w:tcPr>
+            <w:tcW w:w="4508" w:type="dxa"/>
+          </w:tcPr>
+          <w:p>
+            <w:pPr>
+              <w:rPr>
+                <w:lang w:val="en-US"/>
+              </w:rPr>
+            </w:pPr>
+            <w:proofErr w:type="spellStart"/>
+            <w:r>
+              <w:rPr>
+                <w:lang w:val="en-US"/>
+              </w:rPr>
+              <w:t>GreenhouseManager</w:t>
+            </w:r>
+            <w:proofErr w:type="spellEnd"/>
           </w:p>
         </w:tc>
       </w:tr>
@@ -8931,18 +9721,30 @@
                 <w:lang w:val="en-US"/>
               </w:rPr>
             </w:pPr>
-          </w:p>
-        </w:tc>
-        <w:tc>
-          <w:tcPr>
-            <w:tcW w:w="4508" w:type="dxa"/>
-          </w:tcPr>
-          <w:p>
-            <w:pPr>
-              <w:rPr>
-                <w:lang w:val="en-US"/>
-              </w:rPr>
-            </w:pPr>
+            <w:r>
+              <w:rPr>
+                <w:lang w:val="en-US"/>
+              </w:rPr>
+              <w:t>Client</w:t>
+            </w:r>
+          </w:p>
+        </w:tc>
+        <w:tc>
+          <w:tcPr>
+            <w:tcW w:w="4508" w:type="dxa"/>
+          </w:tcPr>
+          <w:p>
+            <w:pPr>
+              <w:rPr>
+                <w:lang w:val="en-US"/>
+              </w:rPr>
+            </w:pPr>
+            <w:r>
+              <w:rPr>
+                <w:lang w:val="en-US"/>
+              </w:rPr>
+              <w:t>?</w:t>
+            </w:r>
           </w:p>
         </w:tc>
       </w:tr>
@@ -9053,6 +9855,7 @@
           <w:szCs w:val="24"/>
           <w:lang w:val="en-US"/>
         </w:rPr>
+        <w:lastRenderedPageBreak/>
         <w:t>Builder</w:t>
       </w:r>
       <w:bookmarkEnd w:id="40"/>
@@ -9079,19 +9882,11 @@
           <w:lang w:val="en-US"/>
         </w:rPr>
       </w:pPr>
-      <w:proofErr w:type="gramStart"/>
-      <w:r>
-        <w:rPr>
-          <w:lang w:val="en-US"/>
-        </w:rPr>
-        <w:t>So</w:t>
-      </w:r>
-      <w:proofErr w:type="gramEnd"/>
-      <w:r>
-        <w:rPr>
-          <w:lang w:val="en-US"/>
-        </w:rPr>
-        <w:t xml:space="preserve"> the builder will be used to construct complex plant object step by step- </w:t>
+      <w:r>
+        <w:rPr>
+          <w:lang w:val="en-US"/>
+        </w:rPr>
+        <w:t xml:space="preserve">So the builder will be used to construct complex plant object step by step- </w:t>
       </w:r>
       <w:r>
         <w:t>for example, building a Rose or a Succulent with specific care strategies and life cycle states.</w:t>
@@ -9116,6 +9911,9 @@
     </w:p>
     <w:p>
       <w:r>
+        <w:rPr>
+          <w:noProof/>
+        </w:rPr>
         <w:drawing>
           <wp:inline distT="0" distB="0" distL="0" distR="0" wp14:anchorId="0A8B92B9" wp14:editId="266BC77A">
             <wp:extent cx="5731510" cy="2708275"/>
@@ -9275,18 +10073,32 @@
                 <w:lang w:val="en-US"/>
               </w:rPr>
             </w:pPr>
-          </w:p>
-        </w:tc>
-        <w:tc>
-          <w:tcPr>
-            <w:tcW w:w="4508" w:type="dxa"/>
-          </w:tcPr>
-          <w:p>
-            <w:pPr>
-              <w:rPr>
-                <w:lang w:val="en-US"/>
-              </w:rPr>
-            </w:pPr>
+            <w:r>
+              <w:rPr>
+                <w:lang w:val="en-US"/>
+              </w:rPr>
+              <w:t>Builder</w:t>
+            </w:r>
+          </w:p>
+        </w:tc>
+        <w:tc>
+          <w:tcPr>
+            <w:tcW w:w="4508" w:type="dxa"/>
+          </w:tcPr>
+          <w:p>
+            <w:pPr>
+              <w:rPr>
+                <w:lang w:val="en-US"/>
+              </w:rPr>
+            </w:pPr>
+            <w:proofErr w:type="spellStart"/>
+            <w:r>
+              <w:rPr>
+                <w:lang w:val="en-US"/>
+              </w:rPr>
+              <w:t>PlantBuilder</w:t>
+            </w:r>
+            <w:proofErr w:type="spellEnd"/>
           </w:p>
         </w:tc>
       </w:tr>
@@ -9301,18 +10113,32 @@
                 <w:lang w:val="en-US"/>
               </w:rPr>
             </w:pPr>
-          </w:p>
-        </w:tc>
-        <w:tc>
-          <w:tcPr>
-            <w:tcW w:w="4508" w:type="dxa"/>
-          </w:tcPr>
-          <w:p>
-            <w:pPr>
-              <w:rPr>
-                <w:lang w:val="en-US"/>
-              </w:rPr>
-            </w:pPr>
+            <w:r>
+              <w:rPr>
+                <w:lang w:val="en-US"/>
+              </w:rPr>
+              <w:t>Concrete Builder</w:t>
+            </w:r>
+          </w:p>
+        </w:tc>
+        <w:tc>
+          <w:tcPr>
+            <w:tcW w:w="4508" w:type="dxa"/>
+          </w:tcPr>
+          <w:p>
+            <w:pPr>
+              <w:rPr>
+                <w:lang w:val="en-US"/>
+              </w:rPr>
+            </w:pPr>
+            <w:proofErr w:type="spellStart"/>
+            <w:r>
+              <w:rPr>
+                <w:lang w:val="en-US"/>
+              </w:rPr>
+              <w:t>CactusBuilder</w:t>
+            </w:r>
+            <w:proofErr w:type="spellEnd"/>
           </w:p>
         </w:tc>
       </w:tr>
@@ -9327,18 +10153,32 @@
                 <w:lang w:val="en-US"/>
               </w:rPr>
             </w:pPr>
-          </w:p>
-        </w:tc>
-        <w:tc>
-          <w:tcPr>
-            <w:tcW w:w="4508" w:type="dxa"/>
-          </w:tcPr>
-          <w:p>
-            <w:pPr>
-              <w:rPr>
-                <w:lang w:val="en-US"/>
-              </w:rPr>
-            </w:pPr>
+            <w:r>
+              <w:rPr>
+                <w:lang w:val="en-US"/>
+              </w:rPr>
+              <w:t>Concrete Builder</w:t>
+            </w:r>
+          </w:p>
+        </w:tc>
+        <w:tc>
+          <w:tcPr>
+            <w:tcW w:w="4508" w:type="dxa"/>
+          </w:tcPr>
+          <w:p>
+            <w:pPr>
+              <w:rPr>
+                <w:lang w:val="en-US"/>
+              </w:rPr>
+            </w:pPr>
+            <w:proofErr w:type="spellStart"/>
+            <w:r>
+              <w:rPr>
+                <w:lang w:val="en-US"/>
+              </w:rPr>
+              <w:t>LavenderBuilder</w:t>
+            </w:r>
+            <w:proofErr w:type="spellEnd"/>
           </w:p>
         </w:tc>
       </w:tr>
@@ -9353,18 +10193,32 @@
                 <w:lang w:val="en-US"/>
               </w:rPr>
             </w:pPr>
-          </w:p>
-        </w:tc>
-        <w:tc>
-          <w:tcPr>
-            <w:tcW w:w="4508" w:type="dxa"/>
-          </w:tcPr>
-          <w:p>
-            <w:pPr>
-              <w:rPr>
-                <w:lang w:val="en-US"/>
-              </w:rPr>
-            </w:pPr>
+            <w:r>
+              <w:rPr>
+                <w:lang w:val="en-US"/>
+              </w:rPr>
+              <w:t>Concrete Builder</w:t>
+            </w:r>
+          </w:p>
+        </w:tc>
+        <w:tc>
+          <w:tcPr>
+            <w:tcW w:w="4508" w:type="dxa"/>
+          </w:tcPr>
+          <w:p>
+            <w:pPr>
+              <w:rPr>
+                <w:lang w:val="en-US"/>
+              </w:rPr>
+            </w:pPr>
+            <w:proofErr w:type="spellStart"/>
+            <w:r>
+              <w:rPr>
+                <w:lang w:val="en-US"/>
+              </w:rPr>
+              <w:t>RoseBuilder</w:t>
+            </w:r>
+            <w:proofErr w:type="spellEnd"/>
           </w:p>
         </w:tc>
       </w:tr>
@@ -9379,18 +10233,184 @@
                 <w:lang w:val="en-US"/>
               </w:rPr>
             </w:pPr>
-          </w:p>
-        </w:tc>
-        <w:tc>
-          <w:tcPr>
-            <w:tcW w:w="4508" w:type="dxa"/>
-          </w:tcPr>
-          <w:p>
-            <w:pPr>
-              <w:rPr>
-                <w:lang w:val="en-US"/>
-              </w:rPr>
-            </w:pPr>
+            <w:r>
+              <w:rPr>
+                <w:lang w:val="en-US"/>
+              </w:rPr>
+              <w:t>Director</w:t>
+            </w:r>
+          </w:p>
+        </w:tc>
+        <w:tc>
+          <w:tcPr>
+            <w:tcW w:w="4508" w:type="dxa"/>
+          </w:tcPr>
+          <w:p>
+            <w:pPr>
+              <w:rPr>
+                <w:lang w:val="en-US"/>
+              </w:rPr>
+            </w:pPr>
+            <w:proofErr w:type="spellStart"/>
+            <w:r>
+              <w:rPr>
+                <w:lang w:val="en-US"/>
+              </w:rPr>
+              <w:t>GreenhouseDirector</w:t>
+            </w:r>
+            <w:proofErr w:type="spellEnd"/>
+          </w:p>
+        </w:tc>
+      </w:tr>
+      <w:tr>
+        <w:tc>
+          <w:tcPr>
+            <w:tcW w:w="4508" w:type="dxa"/>
+          </w:tcPr>
+          <w:p>
+            <w:pPr>
+              <w:rPr>
+                <w:lang w:val="en-US"/>
+              </w:rPr>
+            </w:pPr>
+            <w:r>
+              <w:rPr>
+                <w:lang w:val="en-US"/>
+              </w:rPr>
+              <w:t>Product</w:t>
+            </w:r>
+          </w:p>
+        </w:tc>
+        <w:tc>
+          <w:tcPr>
+            <w:tcW w:w="4508" w:type="dxa"/>
+          </w:tcPr>
+          <w:p>
+            <w:pPr>
+              <w:rPr>
+                <w:lang w:val="en-US"/>
+              </w:rPr>
+            </w:pPr>
+            <w:r>
+              <w:rPr>
+                <w:lang w:val="en-US"/>
+              </w:rPr>
+              <w:t>Plant</w:t>
+            </w:r>
+          </w:p>
+        </w:tc>
+      </w:tr>
+      <w:tr>
+        <w:tc>
+          <w:tcPr>
+            <w:tcW w:w="4508" w:type="dxa"/>
+          </w:tcPr>
+          <w:p>
+            <w:pPr>
+              <w:rPr>
+                <w:lang w:val="en-US"/>
+              </w:rPr>
+            </w:pPr>
+            <w:r>
+              <w:rPr>
+                <w:lang w:val="en-US"/>
+              </w:rPr>
+              <w:t>Product</w:t>
+            </w:r>
+          </w:p>
+        </w:tc>
+        <w:tc>
+          <w:tcPr>
+            <w:tcW w:w="4508" w:type="dxa"/>
+          </w:tcPr>
+          <w:p>
+            <w:pPr>
+              <w:rPr>
+                <w:lang w:val="en-US"/>
+              </w:rPr>
+            </w:pPr>
+            <w:r>
+              <w:rPr>
+                <w:lang w:val="en-US"/>
+              </w:rPr>
+              <w:t>Cactus</w:t>
+            </w:r>
+          </w:p>
+        </w:tc>
+      </w:tr>
+      <w:tr>
+        <w:tc>
+          <w:tcPr>
+            <w:tcW w:w="4508" w:type="dxa"/>
+          </w:tcPr>
+          <w:p>
+            <w:pPr>
+              <w:rPr>
+                <w:lang w:val="en-US"/>
+              </w:rPr>
+            </w:pPr>
+            <w:r>
+              <w:rPr>
+                <w:lang w:val="en-US"/>
+              </w:rPr>
+              <w:t>Product</w:t>
+            </w:r>
+          </w:p>
+        </w:tc>
+        <w:tc>
+          <w:tcPr>
+            <w:tcW w:w="4508" w:type="dxa"/>
+          </w:tcPr>
+          <w:p>
+            <w:pPr>
+              <w:rPr>
+                <w:lang w:val="en-US"/>
+              </w:rPr>
+            </w:pPr>
+            <w:r>
+              <w:rPr>
+                <w:lang w:val="en-US"/>
+              </w:rPr>
+              <w:t>Lavender</w:t>
+            </w:r>
+          </w:p>
+        </w:tc>
+      </w:tr>
+      <w:tr>
+        <w:tc>
+          <w:tcPr>
+            <w:tcW w:w="4508" w:type="dxa"/>
+          </w:tcPr>
+          <w:p>
+            <w:pPr>
+              <w:rPr>
+                <w:lang w:val="en-US"/>
+              </w:rPr>
+            </w:pPr>
+            <w:r>
+              <w:rPr>
+                <w:lang w:val="en-US"/>
+              </w:rPr>
+              <w:t>Product</w:t>
+            </w:r>
+          </w:p>
+        </w:tc>
+        <w:tc>
+          <w:tcPr>
+            <w:tcW w:w="4508" w:type="dxa"/>
+          </w:tcPr>
+          <w:p>
+            <w:pPr>
+              <w:rPr>
+                <w:lang w:val="en-US"/>
+              </w:rPr>
+            </w:pPr>
+            <w:r>
+              <w:rPr>
+                <w:lang w:val="en-US"/>
+              </w:rPr>
+              <w:t>Rose</w:t>
+            </w:r>
           </w:p>
         </w:tc>
       </w:tr>
@@ -9543,10 +10563,17 @@
           <w:lang w:eastAsia="en-ZA"/>
           <w14:ligatures w14:val="none"/>
         </w:rPr>
-        <w:t xml:space="preserve">Only the </w:t>
-      </w:r>
-      <w:proofErr w:type="gramStart"/>
-      <w:r>
+        <w:t>Only the items(Plants) will be accessible from the greenhouse.</w:t>
+      </w:r>
+    </w:p>
+    <w:p>
+      <w:pPr>
+        <w:pStyle w:val="ListParagraph"/>
+        <w:numPr>
+          <w:ilvl w:val="0"/>
+          <w:numId w:val="5"/>
+        </w:numPr>
+        <w:spacing w:after="0" w:line="240" w:lineRule="auto"/>
         <w:rPr>
           <w:rFonts w:eastAsia="Times New Roman"/>
           <w:kern w:val="0"/>
@@ -9555,8 +10582,7 @@
           <w:lang w:eastAsia="en-ZA"/>
           <w14:ligatures w14:val="none"/>
         </w:rPr>
-        <w:t>items</w:t>
-      </w:r>
+      </w:pPr>
       <w:r>
         <w:rPr>
           <w:rFonts w:eastAsia="Times New Roman"/>
@@ -9566,10 +10592,156 @@
           <w:lang w:eastAsia="en-ZA"/>
           <w14:ligatures w14:val="none"/>
         </w:rPr>
-        <w:t>(</w:t>
-      </w:r>
-      <w:proofErr w:type="gramEnd"/>
-      <w:r>
+        <w:t>To prevent customers from entering, we will provide the staff with a short password.</w:t>
+      </w:r>
+    </w:p>
+    <w:p>
+      <w:pPr>
+        <w:pStyle w:val="ListParagraph"/>
+        <w:numPr>
+          <w:ilvl w:val="0"/>
+          <w:numId w:val="5"/>
+        </w:numPr>
+        <w:rPr>
+          <w:sz w:val="24"/>
+          <w:szCs w:val="24"/>
+          <w:lang w:val="en-US"/>
+        </w:rPr>
+      </w:pPr>
+      <w:r>
+        <w:rPr>
+          <w:sz w:val="24"/>
+          <w:szCs w:val="24"/>
+        </w:rPr>
+        <w:t>Data about customers, staff, and plant inventory should be securely stored and protected from unauthorized access.</w:t>
+      </w:r>
+    </w:p>
+    <w:p>
+      <w:pPr>
+        <w:pStyle w:val="Heading2"/>
+        <w:rPr>
+          <w:lang w:val="en-US"/>
+        </w:rPr>
+      </w:pPr>
+      <w:bookmarkStart w:id="46" w:name="_Toc212540178"/>
+      <w:r>
+        <w:t>Usability</w:t>
+      </w:r>
+      <w:bookmarkEnd w:id="46"/>
+    </w:p>
+    <w:p>
+      <w:pPr>
+        <w:pStyle w:val="ListParagraph"/>
+        <w:numPr>
+          <w:ilvl w:val="0"/>
+          <w:numId w:val="6"/>
+        </w:numPr>
+      </w:pPr>
+      <w:r>
+        <w:t>Both customers and employees will find the user interface to be tidy and pleasant.</w:t>
+      </w:r>
+    </w:p>
+    <w:p>
+      <w:pPr>
+        <w:pStyle w:val="ListParagraph"/>
+        <w:numPr>
+          <w:ilvl w:val="0"/>
+          <w:numId w:val="6"/>
+        </w:numPr>
+      </w:pPr>
+      <w:r>
+        <w:t>Both customers and employees will find the user interface to be tidy and pleasant.</w:t>
+      </w:r>
+    </w:p>
+    <w:p>
+      <w:pPr>
+        <w:pStyle w:val="ListParagraph"/>
+        <w:numPr>
+          <w:ilvl w:val="0"/>
+          <w:numId w:val="6"/>
+        </w:numPr>
+      </w:pPr>
+      <w:r>
+        <w:t>When a system error occurs, the consumer should receive clear instructions and feedback.</w:t>
+      </w:r>
+    </w:p>
+    <w:p>
+      <w:pPr>
+        <w:pStyle w:val="Heading2"/>
+        <w:rPr>
+          <w:lang w:val="en-US"/>
+        </w:rPr>
+      </w:pPr>
+      <w:bookmarkStart w:id="47" w:name="_Toc212540179"/>
+      <w:r>
+        <w:t>Scalability</w:t>
+      </w:r>
+      <w:bookmarkEnd w:id="47"/>
+    </w:p>
+    <w:p>
+      <w:pPr>
+        <w:pStyle w:val="ListParagraph"/>
+        <w:numPr>
+          <w:ilvl w:val="0"/>
+          <w:numId w:val="8"/>
+        </w:numPr>
+      </w:pPr>
+      <w:r>
+        <w:t>There will be a limit on how many plants the greenhouse can hold.</w:t>
+      </w:r>
+    </w:p>
+    <w:p>
+      <w:pPr>
+        <w:pStyle w:val="Heading2"/>
+      </w:pPr>
+      <w:bookmarkStart w:id="48" w:name="_Toc212540180"/>
+      <w:r>
+        <w:t>Performance</w:t>
+      </w:r>
+      <w:bookmarkEnd w:id="48"/>
+    </w:p>
+    <w:p>
+      <w:pPr>
+        <w:pStyle w:val="ListParagraph"/>
+        <w:numPr>
+          <w:ilvl w:val="0"/>
+          <w:numId w:val="7"/>
+        </w:numPr>
+      </w:pPr>
+      <w:r>
+        <w:t xml:space="preserve">If the consumer makes a mistake, like inputting the incorrect password, the response will be returned to him. </w:t>
+      </w:r>
+    </w:p>
+    <w:p>
+      <w:pPr>
+        <w:pStyle w:val="ListParagraph"/>
+        <w:numPr>
+          <w:ilvl w:val="0"/>
+          <w:numId w:val="7"/>
+        </w:numPr>
+      </w:pPr>
+      <w:r>
+        <w:t xml:space="preserve">Additionally, the client will be added to view the update after the data is added from the stuff, and the user logs out. </w:t>
+      </w:r>
+    </w:p>
+    <w:p>
+      <w:pPr>
+        <w:pStyle w:val="Heading2"/>
+      </w:pPr>
+      <w:bookmarkStart w:id="49" w:name="_Toc212540181"/>
+      <w:r>
+        <w:t>Maintainability</w:t>
+      </w:r>
+      <w:bookmarkEnd w:id="49"/>
+    </w:p>
+    <w:p>
+      <w:pPr>
+        <w:pStyle w:val="ListParagraph"/>
+        <w:numPr>
+          <w:ilvl w:val="0"/>
+          <w:numId w:val="10"/>
+        </w:numPr>
+        <w:spacing w:after="0" w:line="240" w:lineRule="auto"/>
         <w:rPr>
           <w:rFonts w:eastAsia="Times New Roman"/>
           <w:kern w:val="0"/>
@@ -9578,8 +10750,7 @@
           <w:lang w:eastAsia="en-ZA"/>
           <w14:ligatures w14:val="none"/>
         </w:rPr>
-        <w:t>Plants)</w:t>
-      </w:r>
+      </w:pPr>
       <w:r>
         <w:rPr>
           <w:rFonts w:eastAsia="Times New Roman"/>
@@ -9589,243 +10760,7 @@
           <w:lang w:eastAsia="en-ZA"/>
           <w14:ligatures w14:val="none"/>
         </w:rPr>
-        <w:t xml:space="preserve"> will be accessible from the </w:t>
-      </w:r>
-      <w:r>
-        <w:rPr>
-          <w:rFonts w:eastAsia="Times New Roman"/>
-          <w:kern w:val="0"/>
-          <w:sz w:val="24"/>
-          <w:szCs w:val="24"/>
-          <w:lang w:eastAsia="en-ZA"/>
-          <w14:ligatures w14:val="none"/>
-        </w:rPr>
-        <w:t>greenhouse</w:t>
-      </w:r>
-      <w:r>
-        <w:rPr>
-          <w:rFonts w:eastAsia="Times New Roman"/>
-          <w:kern w:val="0"/>
-          <w:sz w:val="24"/>
-          <w:szCs w:val="24"/>
-          <w:lang w:eastAsia="en-ZA"/>
-          <w14:ligatures w14:val="none"/>
-        </w:rPr>
-        <w:t>.</w:t>
-      </w:r>
-    </w:p>
-    <w:p>
-      <w:pPr>
-        <w:pStyle w:val="ListParagraph"/>
-        <w:numPr>
-          <w:ilvl w:val="0"/>
-          <w:numId w:val="5"/>
-        </w:numPr>
-        <w:spacing w:after="0" w:line="240" w:lineRule="auto"/>
-        <w:rPr>
-          <w:rFonts w:eastAsia="Times New Roman"/>
-          <w:kern w:val="0"/>
-          <w:sz w:val="24"/>
-          <w:szCs w:val="24"/>
-          <w:lang w:eastAsia="en-ZA"/>
-          <w14:ligatures w14:val="none"/>
-        </w:rPr>
-      </w:pPr>
-      <w:r>
-        <w:rPr>
-          <w:rFonts w:eastAsia="Times New Roman"/>
-          <w:kern w:val="0"/>
-          <w:sz w:val="24"/>
-          <w:szCs w:val="24"/>
-          <w:lang w:eastAsia="en-ZA"/>
-          <w14:ligatures w14:val="none"/>
-        </w:rPr>
-        <w:t>To prevent customers from entering, we will provide the staff with a short password.</w:t>
-      </w:r>
-    </w:p>
-    <w:p>
-      <w:pPr>
-        <w:pStyle w:val="ListParagraph"/>
-        <w:numPr>
-          <w:ilvl w:val="0"/>
-          <w:numId w:val="5"/>
-        </w:numPr>
-        <w:rPr>
-          <w:sz w:val="24"/>
-          <w:szCs w:val="24"/>
-          <w:lang w:val="en-US"/>
-        </w:rPr>
-      </w:pPr>
-      <w:r>
-        <w:rPr>
-          <w:sz w:val="24"/>
-          <w:szCs w:val="24"/>
-        </w:rPr>
-        <w:t>Data about customers, staff, and plant inventory should be securely stored and protected from unauthorized access.</w:t>
-      </w:r>
-    </w:p>
-    <w:p>
-      <w:pPr>
-        <w:pStyle w:val="Heading2"/>
-        <w:rPr>
-          <w:lang w:val="en-US"/>
-        </w:rPr>
-      </w:pPr>
-      <w:bookmarkStart w:id="46" w:name="_Toc212540178"/>
-      <w:r>
-        <w:t>Usability</w:t>
-      </w:r>
-      <w:bookmarkEnd w:id="46"/>
-    </w:p>
-    <w:p>
-      <w:pPr>
-        <w:pStyle w:val="ListParagraph"/>
-        <w:numPr>
-          <w:ilvl w:val="0"/>
-          <w:numId w:val="6"/>
-        </w:numPr>
-      </w:pPr>
-      <w:r>
-        <w:t>Both customers and employees will find the user interface to be tidy and pleasant.</w:t>
-      </w:r>
-    </w:p>
-    <w:p>
-      <w:pPr>
-        <w:pStyle w:val="ListParagraph"/>
-        <w:numPr>
-          <w:ilvl w:val="0"/>
-          <w:numId w:val="6"/>
-        </w:numPr>
-      </w:pPr>
-      <w:r>
-        <w:t>Both customers and employees will find the user interface to be tidy and pleasant.</w:t>
-      </w:r>
-    </w:p>
-    <w:p>
-      <w:pPr>
-        <w:pStyle w:val="ListParagraph"/>
-        <w:numPr>
-          <w:ilvl w:val="0"/>
-          <w:numId w:val="6"/>
-        </w:numPr>
-      </w:pPr>
-      <w:r>
-        <w:t>When a system error occurs, the consumer should receive clear instructions and feedback.</w:t>
-      </w:r>
-    </w:p>
-    <w:p>
-      <w:pPr>
-        <w:pStyle w:val="Heading2"/>
-        <w:rPr>
-          <w:lang w:val="en-US"/>
-        </w:rPr>
-      </w:pPr>
-      <w:bookmarkStart w:id="47" w:name="_Toc212540179"/>
-      <w:r>
-        <w:t>Scalability</w:t>
-      </w:r>
-      <w:bookmarkEnd w:id="47"/>
-    </w:p>
-    <w:p>
-      <w:pPr>
-        <w:pStyle w:val="ListParagraph"/>
-        <w:numPr>
-          <w:ilvl w:val="0"/>
-          <w:numId w:val="8"/>
-        </w:numPr>
-      </w:pPr>
-      <w:r>
-        <w:t>There will be a limit on how many plants the greenhouse can hold.</w:t>
-      </w:r>
-    </w:p>
-    <w:p>
-      <w:pPr>
-        <w:pStyle w:val="Heading2"/>
-      </w:pPr>
-      <w:bookmarkStart w:id="48" w:name="_Toc212540180"/>
-      <w:r>
-        <w:t>Performance</w:t>
-      </w:r>
-      <w:bookmarkEnd w:id="48"/>
-    </w:p>
-    <w:p>
-      <w:pPr>
-        <w:pStyle w:val="ListParagraph"/>
-        <w:numPr>
-          <w:ilvl w:val="0"/>
-          <w:numId w:val="7"/>
-        </w:numPr>
-      </w:pPr>
-      <w:r>
-        <w:t xml:space="preserve">If the consumer makes a mistake, like inputting the incorrect password, the response will be returned to him. </w:t>
-      </w:r>
-    </w:p>
-    <w:p>
-      <w:pPr>
-        <w:pStyle w:val="ListParagraph"/>
-        <w:numPr>
-          <w:ilvl w:val="0"/>
-          <w:numId w:val="7"/>
-        </w:numPr>
-      </w:pPr>
-      <w:r>
-        <w:t xml:space="preserve">Additionally, the client will be added to view the update after the data is added from the </w:t>
-      </w:r>
-      <w:r>
-        <w:t>stuff,</w:t>
-      </w:r>
-      <w:r>
-        <w:t xml:space="preserve"> and the user logs out. </w:t>
-      </w:r>
-    </w:p>
-    <w:p>
-      <w:pPr>
-        <w:pStyle w:val="Heading2"/>
-      </w:pPr>
-      <w:bookmarkStart w:id="49" w:name="_Toc212540181"/>
-      <w:r>
-        <w:t>Maintainability</w:t>
-      </w:r>
-      <w:bookmarkEnd w:id="49"/>
-    </w:p>
-    <w:p>
-      <w:pPr>
-        <w:pStyle w:val="ListParagraph"/>
-        <w:numPr>
-          <w:ilvl w:val="0"/>
-          <w:numId w:val="10"/>
-        </w:numPr>
-        <w:spacing w:after="0" w:line="240" w:lineRule="auto"/>
-        <w:rPr>
-          <w:rFonts w:eastAsia="Times New Roman"/>
-          <w:kern w:val="0"/>
-          <w:sz w:val="24"/>
-          <w:szCs w:val="24"/>
-          <w:lang w:eastAsia="en-ZA"/>
-          <w14:ligatures w14:val="none"/>
-        </w:rPr>
-      </w:pPr>
-      <w:r>
-        <w:rPr>
-          <w:rFonts w:eastAsia="Times New Roman"/>
-          <w:kern w:val="0"/>
-          <w:sz w:val="24"/>
-          <w:szCs w:val="24"/>
-          <w:lang w:eastAsia="en-ZA"/>
-          <w14:ligatures w14:val="none"/>
-        </w:rPr>
-        <w:t>For</w:t>
-      </w:r>
-      <w:r>
-        <w:rPr>
-          <w:rFonts w:eastAsia="Times New Roman"/>
-          <w:kern w:val="0"/>
-          <w:sz w:val="24"/>
-          <w:szCs w:val="24"/>
-          <w:lang w:eastAsia="en-ZA"/>
-          <w14:ligatures w14:val="none"/>
-        </w:rPr>
-        <w:t xml:space="preserve"> them to know whether to add or remove a function in the event of a merge dispute, we will be documenting our code.</w:t>
+        <w:t>For them to know whether to add or remove a function in the event of a merge dispute, we will be documenting our code.</w:t>
       </w:r>
     </w:p>
     <w:p>
@@ -12092,6 +13027,7 @@
   <w:style w:type="character" w:default="1" w:styleId="DefaultParagraphFont">
     <w:name w:val="Default Paragraph Font"/>
     <w:uiPriority w:val="1"/>
+    <w:semiHidden/>
     <w:unhideWhenUsed/>
   </w:style>
   <w:style w:type="table" w:default="1" w:styleId="TableNormal">

</xml_diff>

<commit_message>
Basic report completed, will work off report branch following.
</commit_message>
<xml_diff>
--- a/Report/Report.docx
+++ b/Report/Report.docx
@@ -5088,6 +5088,7 @@
         <w:t>This will be utilized when we want to replicate an existing plant exactly. Instead of merely constructing an existing one, which takes time for individuals in general, this will help the system simplify things.</w:t>
       </w:r>
     </w:p>
+    <w:p/>
     <w:p>
       <w:pPr>
         <w:pStyle w:val="Heading3"/>
@@ -5116,10 +5117,10 @@
           <w:lang w:val="en-US"/>
         </w:rPr>
         <w:drawing>
-          <wp:inline distT="0" distB="0" distL="0" distR="0" wp14:anchorId="01F62D63" wp14:editId="263BB036">
-            <wp:extent cx="5731510" cy="3453130"/>
-            <wp:effectExtent l="133350" t="114300" r="135890" b="166370"/>
-            <wp:docPr id="533417026" name="Picture 1" descr="A blue rectangular object with black text&#10;&#10;AI-generated content may be incorrect."/>
+          <wp:inline distT="0" distB="0" distL="0" distR="0" wp14:anchorId="1C0E644A" wp14:editId="4CB23E80">
+            <wp:extent cx="5731510" cy="4305300"/>
+            <wp:effectExtent l="38100" t="38100" r="40640" b="38100"/>
+            <wp:docPr id="363739448" name="Picture 1" descr="A screenshot of a computer&#10;&#10;AI-generated content may be incorrect."/>
             <wp:cNvGraphicFramePr>
               <a:graphicFrameLocks xmlns:a="http://schemas.openxmlformats.org/drawingml/2006/main" noChangeAspect="1"/>
             </wp:cNvGraphicFramePr>
@@ -5127,7 +5128,7 @@
               <a:graphicData uri="http://schemas.openxmlformats.org/drawingml/2006/picture">
                 <pic:pic xmlns:pic="http://schemas.openxmlformats.org/drawingml/2006/picture">
                   <pic:nvPicPr>
-                    <pic:cNvPr id="533417026" name="Picture 1" descr="A blue rectangular object with black text&#10;&#10;AI-generated content may be incorrect."/>
+                    <pic:cNvPr id="363739448" name="Picture 1" descr="A screenshot of a computer&#10;&#10;AI-generated content may be incorrect."/>
                     <pic:cNvPicPr/>
                   </pic:nvPicPr>
                   <pic:blipFill>
@@ -5139,41 +5140,16 @@
                   <pic:spPr>
                     <a:xfrm>
                       <a:off x="0" y="0"/>
-                      <a:ext cx="5731510" cy="3453130"/>
+                      <a:ext cx="5731510" cy="4305300"/>
                     </a:xfrm>
                     <a:prstGeom prst="rect">
                       <a:avLst/>
                     </a:prstGeom>
-                    <a:solidFill>
-                      <a:srgbClr val="FFFFFF">
-                        <a:shade val="85000"/>
-                      </a:srgbClr>
-                    </a:solidFill>
-                    <a:ln w="88900" cap="sq">
+                    <a:ln w="28575">
                       <a:solidFill>
-                        <a:srgbClr val="FFFFFF"/>
+                        <a:schemeClr val="accent1"/>
                       </a:solidFill>
-                      <a:miter lim="800000"/>
                     </a:ln>
-                    <a:effectLst>
-                      <a:outerShdw blurRad="55000" dist="18000" dir="5400000" algn="tl" rotWithShape="0">
-                        <a:srgbClr val="000000">
-                          <a:alpha val="40000"/>
-                        </a:srgbClr>
-                      </a:outerShdw>
-                    </a:effectLst>
-                    <a:scene3d>
-                      <a:camera prst="orthographicFront"/>
-                      <a:lightRig rig="twoPt" dir="t">
-                        <a:rot lat="0" lon="0" rev="7200000"/>
-                      </a:lightRig>
-                    </a:scene3d>
-                    <a:sp3d>
-                      <a:bevelT w="25400" h="19050"/>
-                      <a:contourClr>
-                        <a:srgbClr val="FFFFFF"/>
-                      </a:contourClr>
-                    </a:sp3d>
                   </pic:spPr>
                 </pic:pic>
               </a:graphicData>
@@ -5184,12 +5160,19 @@
     </w:p>
     <w:p>
       <w:pPr>
+        <w:rPr>
+          <w:lang w:val="en-US"/>
+        </w:rPr>
+      </w:pPr>
+      <w:bookmarkStart w:id="6" w:name="_Toc212540138"/>
+    </w:p>
+    <w:p>
+      <w:pPr>
         <w:pStyle w:val="Heading3"/>
         <w:rPr>
           <w:lang w:val="en-US"/>
         </w:rPr>
       </w:pPr>
-      <w:bookmarkStart w:id="6" w:name="_Toc212540138"/>
       <w:r>
         <w:rPr>
           <w:lang w:val="en-US"/>
@@ -5203,13 +5186,6 @@
         </w:rPr>
         <w:t xml:space="preserve"> </w:t>
       </w:r>
-    </w:p>
-    <w:p>
-      <w:pPr>
-        <w:rPr>
-          <w:lang w:val="en-US"/>
-        </w:rPr>
-      </w:pPr>
     </w:p>
     <w:tbl>
       <w:tblPr>
@@ -5296,7 +5272,7 @@
               <w:rPr>
                 <w:lang w:val="en-US"/>
               </w:rPr>
-              <w:t>?</w:t>
+              <w:t>Plant</w:t>
             </w:r>
           </w:p>
         </w:tc>
@@ -5312,31 +5288,29 @@
                 <w:lang w:val="en-US"/>
               </w:rPr>
             </w:pPr>
-            <w:proofErr w:type="spellStart"/>
             <w:r>
               <w:rPr>
                 <w:lang w:val="en-US"/>
               </w:rPr>
               <w:t>ConcretePrototype</w:t>
             </w:r>
-            <w:proofErr w:type="spellEnd"/>
-          </w:p>
-        </w:tc>
-        <w:tc>
-          <w:tcPr>
-            <w:tcW w:w="4508" w:type="dxa"/>
-          </w:tcPr>
-          <w:p>
-            <w:pPr>
-              <w:rPr>
-                <w:lang w:val="en-US"/>
-              </w:rPr>
-            </w:pPr>
-            <w:r>
-              <w:rPr>
-                <w:lang w:val="en-US"/>
-              </w:rPr>
-              <w:t>?</w:t>
+          </w:p>
+        </w:tc>
+        <w:tc>
+          <w:tcPr>
+            <w:tcW w:w="4508" w:type="dxa"/>
+          </w:tcPr>
+          <w:p>
+            <w:pPr>
+              <w:rPr>
+                <w:lang w:val="en-US"/>
+              </w:rPr>
+            </w:pPr>
+            <w:r>
+              <w:rPr>
+                <w:lang w:val="en-US"/>
+              </w:rPr>
+              <w:t>Rose</w:t>
             </w:r>
           </w:p>
         </w:tc>
@@ -5356,25 +5330,31 @@
               <w:rPr>
                 <w:lang w:val="en-US"/>
               </w:rPr>
-              <w:t>Client</w:t>
-            </w:r>
-          </w:p>
-        </w:tc>
-        <w:tc>
-          <w:tcPr>
-            <w:tcW w:w="4508" w:type="dxa"/>
-          </w:tcPr>
-          <w:p>
-            <w:pPr>
-              <w:rPr>
-                <w:lang w:val="en-US"/>
-              </w:rPr>
-            </w:pPr>
-            <w:r>
-              <w:rPr>
-                <w:lang w:val="en-US"/>
-              </w:rPr>
-              <w:t>?</w:t>
+              <w:t>C</w:t>
+            </w:r>
+            <w:r>
+              <w:rPr>
+                <w:lang w:val="en-US"/>
+              </w:rPr>
+              <w:t>oncretePrototype</w:t>
+            </w:r>
+          </w:p>
+        </w:tc>
+        <w:tc>
+          <w:tcPr>
+            <w:tcW w:w="4508" w:type="dxa"/>
+          </w:tcPr>
+          <w:p>
+            <w:pPr>
+              <w:rPr>
+                <w:lang w:val="en-US"/>
+              </w:rPr>
+            </w:pPr>
+            <w:r>
+              <w:rPr>
+                <w:lang w:val="en-US"/>
+              </w:rPr>
+              <w:t>Cactus</w:t>
             </w:r>
           </w:p>
         </w:tc>
@@ -5390,18 +5370,30 @@
                 <w:lang w:val="en-US"/>
               </w:rPr>
             </w:pPr>
-          </w:p>
-        </w:tc>
-        <w:tc>
-          <w:tcPr>
-            <w:tcW w:w="4508" w:type="dxa"/>
-          </w:tcPr>
-          <w:p>
-            <w:pPr>
-              <w:rPr>
-                <w:lang w:val="en-US"/>
-              </w:rPr>
-            </w:pPr>
+            <w:r>
+              <w:rPr>
+                <w:lang w:val="en-US"/>
+              </w:rPr>
+              <w:t>ConcretePrototype</w:t>
+            </w:r>
+          </w:p>
+        </w:tc>
+        <w:tc>
+          <w:tcPr>
+            <w:tcW w:w="4508" w:type="dxa"/>
+          </w:tcPr>
+          <w:p>
+            <w:pPr>
+              <w:rPr>
+                <w:lang w:val="en-US"/>
+              </w:rPr>
+            </w:pPr>
+            <w:r>
+              <w:rPr>
+                <w:lang w:val="en-US"/>
+              </w:rPr>
+              <w:t>Lavender</w:t>
+            </w:r>
           </w:p>
         </w:tc>
       </w:tr>
@@ -5432,27 +5424,6 @@
         </w:tc>
       </w:tr>
     </w:tbl>
-    <w:p>
-      <w:pPr>
-        <w:rPr>
-          <w:lang w:val="en-US"/>
-        </w:rPr>
-      </w:pPr>
-    </w:p>
-    <w:p>
-      <w:pPr>
-        <w:rPr>
-          <w:lang w:val="en-US"/>
-        </w:rPr>
-      </w:pPr>
-    </w:p>
-    <w:p>
-      <w:pPr>
-        <w:rPr>
-          <w:lang w:val="en-US"/>
-        </w:rPr>
-      </w:pPr>
-    </w:p>
     <w:p>
       <w:pPr>
         <w:rPr>
@@ -5528,7 +5499,10 @@
         </w:numPr>
       </w:pPr>
       <w:r>
-        <w:t>In order for the plant iterator to traverse through the entire inventory and verify every plant that was added by the staff, I will only be able to add a single plant to the iterator.</w:t>
+        <w:t>For</w:t>
+      </w:r>
+      <w:r>
+        <w:t xml:space="preserve"> the plant iterator to traverse through the entire inventory and verify every plant that was added by the staff, I will only be able to add a single plant to the iterator.</w:t>
       </w:r>
     </w:p>
     <w:p>
@@ -5540,7 +5514,13 @@
         </w:numPr>
       </w:pPr>
       <w:r>
-        <w:t xml:space="preserve">Therefore, in order to properly iterate through the </w:t>
+        <w:t xml:space="preserve">Therefore, </w:t>
+      </w:r>
+      <w:r>
+        <w:t>to</w:t>
+      </w:r>
+      <w:r>
+        <w:t xml:space="preserve"> properly iterate through the </w:t>
       </w:r>
       <w:r>
         <w:t>Inventory class</w:t>
@@ -5561,14 +5541,11 @@
     </w:p>
     <w:p>
       <w:r>
-        <w:rPr>
-          <w:noProof/>
-        </w:rPr>
         <w:drawing>
-          <wp:inline distT="0" distB="0" distL="0" distR="0" wp14:anchorId="2C09044E" wp14:editId="13D2562A">
-            <wp:extent cx="5731510" cy="4366895"/>
-            <wp:effectExtent l="114300" t="114300" r="116840" b="147955"/>
-            <wp:docPr id="575320332" name="Picture 1"/>
+          <wp:inline distT="0" distB="0" distL="0" distR="0" wp14:anchorId="6DE70D26" wp14:editId="5C14C05A">
+            <wp:extent cx="5731510" cy="3526790"/>
+            <wp:effectExtent l="38100" t="38100" r="40640" b="35560"/>
+            <wp:docPr id="1623706444" name="Picture 1" descr="A screenshot of a computer&#10;&#10;AI-generated content may be incorrect."/>
             <wp:cNvGraphicFramePr>
               <a:graphicFrameLocks xmlns:a="http://schemas.openxmlformats.org/drawingml/2006/main" noChangeAspect="1"/>
             </wp:cNvGraphicFramePr>
@@ -5576,7 +5553,7 @@
               <a:graphicData uri="http://schemas.openxmlformats.org/drawingml/2006/picture">
                 <pic:pic xmlns:pic="http://schemas.openxmlformats.org/drawingml/2006/picture">
                   <pic:nvPicPr>
-                    <pic:cNvPr id="575320332" name=""/>
+                    <pic:cNvPr id="1623706444" name="Picture 1" descr="A screenshot of a computer&#10;&#10;AI-generated content may be incorrect."/>
                     <pic:cNvPicPr/>
                   </pic:nvPicPr>
                   <pic:blipFill>
@@ -5588,41 +5565,16 @@
                   <pic:spPr>
                     <a:xfrm>
                       <a:off x="0" y="0"/>
-                      <a:ext cx="5731510" cy="4366895"/>
+                      <a:ext cx="5731510" cy="3526790"/>
                     </a:xfrm>
                     <a:prstGeom prst="rect">
                       <a:avLst/>
                     </a:prstGeom>
-                    <a:solidFill>
-                      <a:srgbClr val="FFFFFF">
-                        <a:shade val="85000"/>
-                      </a:srgbClr>
-                    </a:solidFill>
-                    <a:ln w="88900" cap="sq">
+                    <a:ln w="28575">
                       <a:solidFill>
-                        <a:srgbClr val="FFFFFF"/>
+                        <a:schemeClr val="accent1"/>
                       </a:solidFill>
-                      <a:miter lim="800000"/>
                     </a:ln>
-                    <a:effectLst>
-                      <a:outerShdw blurRad="55000" dist="18000" dir="5400000" algn="tl" rotWithShape="0">
-                        <a:srgbClr val="000000">
-                          <a:alpha val="40000"/>
-                        </a:srgbClr>
-                      </a:outerShdw>
-                    </a:effectLst>
-                    <a:scene3d>
-                      <a:camera prst="orthographicFront"/>
-                      <a:lightRig rig="twoPt" dir="t">
-                        <a:rot lat="0" lon="0" rev="7200000"/>
-                      </a:lightRig>
-                    </a:scene3d>
-                    <a:sp3d>
-                      <a:bevelT w="25400" h="19050"/>
-                      <a:contourClr>
-                        <a:srgbClr val="FFFFFF"/>
-                      </a:contourClr>
-                    </a:sp3d>
                   </pic:spPr>
                 </pic:pic>
               </a:graphicData>
@@ -5741,14 +5693,12 @@
                 <w:lang w:val="en-US"/>
               </w:rPr>
             </w:pPr>
-            <w:proofErr w:type="spellStart"/>
             <w:r>
               <w:rPr>
                 <w:lang w:val="en-US"/>
               </w:rPr>
               <w:t>PlantIterator</w:t>
             </w:r>
-            <w:proofErr w:type="spellEnd"/>
           </w:p>
         </w:tc>
       </w:tr>
@@ -5781,7 +5731,6 @@
                 <w:lang w:val="en-US"/>
               </w:rPr>
             </w:pPr>
-            <w:proofErr w:type="spellStart"/>
             <w:r>
               <w:rPr>
                 <w:lang w:val="en-US"/>
@@ -5794,7 +5743,6 @@
               </w:rPr>
               <w:t>ator</w:t>
             </w:r>
-            <w:proofErr w:type="spellEnd"/>
           </w:p>
         </w:tc>
       </w:tr>
@@ -5831,7 +5779,7 @@
               <w:rPr>
                 <w:lang w:val="en-US"/>
               </w:rPr>
-              <w:t>?</w:t>
+              <w:t>InventoryAggregate</w:t>
             </w:r>
           </w:p>
         </w:tc>
@@ -5847,31 +5795,35 @@
                 <w:lang w:val="en-US"/>
               </w:rPr>
             </w:pPr>
-            <w:proofErr w:type="spellStart"/>
             <w:r>
               <w:rPr>
                 <w:lang w:val="en-US"/>
               </w:rPr>
               <w:t>ConcreteAggregate</w:t>
             </w:r>
-            <w:proofErr w:type="spellEnd"/>
-          </w:p>
-        </w:tc>
-        <w:tc>
-          <w:tcPr>
-            <w:tcW w:w="4508" w:type="dxa"/>
-          </w:tcPr>
-          <w:p>
-            <w:pPr>
-              <w:rPr>
-                <w:lang w:val="en-US"/>
-              </w:rPr>
-            </w:pPr>
-            <w:r>
-              <w:rPr>
-                <w:lang w:val="en-US"/>
-              </w:rPr>
-              <w:t>?</w:t>
+          </w:p>
+        </w:tc>
+        <w:tc>
+          <w:tcPr>
+            <w:tcW w:w="4508" w:type="dxa"/>
+          </w:tcPr>
+          <w:p>
+            <w:pPr>
+              <w:rPr>
+                <w:lang w:val="en-US"/>
+              </w:rPr>
+            </w:pPr>
+            <w:r>
+              <w:rPr>
+                <w:lang w:val="en-US"/>
+              </w:rPr>
+              <w:t>Inventor</w:t>
+            </w:r>
+            <w:r>
+              <w:rPr>
+                <w:lang w:val="en-US"/>
+              </w:rPr>
+              <w:t>y</w:t>
             </w:r>
           </w:p>
         </w:tc>
@@ -6158,14 +6110,12 @@
                 <w:lang w:val="en-US"/>
               </w:rPr>
             </w:pPr>
-            <w:proofErr w:type="spellStart"/>
             <w:r>
               <w:rPr>
                 <w:lang w:val="en-US"/>
               </w:rPr>
               <w:t>ConcreteComponent</w:t>
             </w:r>
-            <w:proofErr w:type="spellEnd"/>
           </w:p>
         </w:tc>
         <w:tc>
@@ -6198,14 +6148,12 @@
                 <w:lang w:val="en-US"/>
               </w:rPr>
             </w:pPr>
-            <w:proofErr w:type="spellStart"/>
             <w:r>
               <w:rPr>
                 <w:lang w:val="en-US"/>
               </w:rPr>
               <w:t>ConcreteComponent</w:t>
             </w:r>
-            <w:proofErr w:type="spellEnd"/>
           </w:p>
         </w:tc>
         <w:tc>
@@ -6238,14 +6186,12 @@
                 <w:lang w:val="en-US"/>
               </w:rPr>
             </w:pPr>
-            <w:proofErr w:type="spellStart"/>
             <w:r>
               <w:rPr>
                 <w:lang w:val="en-US"/>
               </w:rPr>
               <w:t>ConcreteComponent</w:t>
             </w:r>
-            <w:proofErr w:type="spellEnd"/>
           </w:p>
         </w:tc>
         <w:tc>
@@ -6296,14 +6242,12 @@
                 <w:lang w:val="en-US"/>
               </w:rPr>
             </w:pPr>
-            <w:proofErr w:type="spellStart"/>
             <w:r>
               <w:rPr>
                 <w:lang w:val="en-US"/>
               </w:rPr>
               <w:t>PlantDecorations</w:t>
             </w:r>
-            <w:proofErr w:type="spellEnd"/>
           </w:p>
         </w:tc>
       </w:tr>
@@ -6318,14 +6262,12 @@
                 <w:lang w:val="en-US"/>
               </w:rPr>
             </w:pPr>
-            <w:proofErr w:type="spellStart"/>
             <w:r>
               <w:rPr>
                 <w:lang w:val="en-US"/>
               </w:rPr>
               <w:t>ConcreteDecoratorA</w:t>
             </w:r>
-            <w:proofErr w:type="spellEnd"/>
           </w:p>
         </w:tc>
         <w:tc>
@@ -6358,14 +6300,12 @@
                 <w:lang w:val="en-US"/>
               </w:rPr>
             </w:pPr>
-            <w:proofErr w:type="spellStart"/>
             <w:r>
               <w:rPr>
                 <w:lang w:val="en-US"/>
               </w:rPr>
               <w:t>ConcreteDecoratorB</w:t>
             </w:r>
-            <w:proofErr w:type="spellEnd"/>
           </w:p>
         </w:tc>
         <w:tc>
@@ -6701,14 +6641,12 @@
                 <w:lang w:val="en-US"/>
               </w:rPr>
             </w:pPr>
-            <w:proofErr w:type="spellStart"/>
             <w:r>
               <w:rPr>
                 <w:lang w:val="en-US"/>
               </w:rPr>
               <w:t>CactusCreator</w:t>
             </w:r>
-            <w:proofErr w:type="spellEnd"/>
           </w:p>
         </w:tc>
       </w:tr>
@@ -6741,14 +6679,12 @@
                 <w:lang w:val="en-US"/>
               </w:rPr>
             </w:pPr>
-            <w:proofErr w:type="spellStart"/>
             <w:r>
               <w:rPr>
                 <w:lang w:val="en-US"/>
               </w:rPr>
               <w:t>LavenderCreator</w:t>
             </w:r>
-            <w:proofErr w:type="spellEnd"/>
           </w:p>
         </w:tc>
       </w:tr>
@@ -6781,14 +6717,12 @@
                 <w:lang w:val="en-US"/>
               </w:rPr>
             </w:pPr>
-            <w:proofErr w:type="spellStart"/>
             <w:r>
               <w:rPr>
                 <w:lang w:val="en-US"/>
               </w:rPr>
               <w:t>RoseCreator</w:t>
             </w:r>
-            <w:proofErr w:type="spellEnd"/>
           </w:p>
         </w:tc>
       </w:tr>
@@ -7679,23 +7613,7 @@
       </w:r>
       <w:r>
         <w:br/>
-        <w:t xml:space="preserve">The following courses, </w:t>
-      </w:r>
-      <w:proofErr w:type="spellStart"/>
-      <w:r>
-        <w:t>ApplyFertilizer</w:t>
-      </w:r>
-      <w:proofErr w:type="spellEnd"/>
-      <w:r>
-        <w:t xml:space="preserve">, will be utilized when a plant requires fertilizer. When water is needed for the plants, we also have Add Water. Additionally, there will be a command called </w:t>
-      </w:r>
-      <w:proofErr w:type="spellStart"/>
-      <w:r>
-        <w:t>MoveToSale</w:t>
-      </w:r>
-      <w:proofErr w:type="spellEnd"/>
-      <w:r>
-        <w:t xml:space="preserve"> that may be used to move a plant to sales so that customers can buy it.</w:t>
+        <w:t>The following courses, ApplyFertilizer, will be utilized when a plant requires fertilizer. When water is needed for the plants, we also have Add Water. Additionally, there will be a command called MoveToSale that may be used to move a plant to sales so that customers can buy it.</w:t>
       </w:r>
       <w:r>
         <w:t xml:space="preserve"> </w:t>
@@ -7703,11 +7621,9 @@
       <w:r>
         <w:t xml:space="preserve">Additionally, we will have </w:t>
       </w:r>
-      <w:proofErr w:type="spellStart"/>
       <w:r>
         <w:t>ScheduleDelivery</w:t>
       </w:r>
-      <w:proofErr w:type="spellEnd"/>
       <w:r>
         <w:t xml:space="preserve"> so that the employees are aware that the customer needs this plant supplied. </w:t>
       </w:r>
@@ -7958,14 +7874,12 @@
                 <w:lang w:val="en-US"/>
               </w:rPr>
             </w:pPr>
-            <w:proofErr w:type="spellStart"/>
             <w:r>
               <w:rPr>
                 <w:lang w:val="en-US"/>
               </w:rPr>
               <w:t>ApplyFertilizer</w:t>
             </w:r>
-            <w:proofErr w:type="spellEnd"/>
           </w:p>
         </w:tc>
       </w:tr>
@@ -7998,14 +7912,12 @@
                 <w:lang w:val="en-US"/>
               </w:rPr>
             </w:pPr>
-            <w:proofErr w:type="spellStart"/>
             <w:r>
               <w:rPr>
                 <w:lang w:val="en-US"/>
               </w:rPr>
               <w:t>AddWater</w:t>
             </w:r>
-            <w:proofErr w:type="spellEnd"/>
           </w:p>
         </w:tc>
       </w:tr>
@@ -8038,14 +7950,12 @@
                 <w:lang w:val="en-US"/>
               </w:rPr>
             </w:pPr>
-            <w:proofErr w:type="spellStart"/>
             <w:r>
               <w:rPr>
                 <w:lang w:val="en-US"/>
               </w:rPr>
               <w:t>MoveToSales</w:t>
             </w:r>
-            <w:proofErr w:type="spellEnd"/>
           </w:p>
         </w:tc>
       </w:tr>
@@ -8078,14 +7988,12 @@
                 <w:lang w:val="en-US"/>
               </w:rPr>
             </w:pPr>
-            <w:proofErr w:type="spellStart"/>
             <w:r>
               <w:rPr>
                 <w:lang w:val="en-US"/>
               </w:rPr>
               <w:t>ScheduleDelivery</w:t>
             </w:r>
-            <w:proofErr w:type="spellEnd"/>
           </w:p>
         </w:tc>
       </w:tr>
@@ -8267,31 +8175,7 @@
       </w:r>
       <w:r>
         <w:br/>
-        <w:t xml:space="preserve">Thus, we'll have the following We will have </w:t>
-      </w:r>
-      <w:proofErr w:type="spellStart"/>
-      <w:r>
-        <w:t>RoseCare</w:t>
-      </w:r>
-      <w:proofErr w:type="spellEnd"/>
-      <w:r>
-        <w:t xml:space="preserve">, a specific care type for roses, </w:t>
-      </w:r>
-      <w:proofErr w:type="spellStart"/>
-      <w:r>
-        <w:t>CactusCare</w:t>
-      </w:r>
-      <w:proofErr w:type="spellEnd"/>
-      <w:r>
-        <w:t xml:space="preserve">, a specific care type for cacti, and </w:t>
-      </w:r>
-      <w:proofErr w:type="spellStart"/>
-      <w:r>
-        <w:t>SucculentCare</w:t>
-      </w:r>
-      <w:proofErr w:type="spellEnd"/>
-      <w:r>
-        <w:t xml:space="preserve">, a specific care type for succulents. </w:t>
+        <w:t xml:space="preserve">Thus, we'll have the following We will have RoseCare, a specific care type for roses, CactusCare, a specific care type for cacti, and SucculentCare, a specific care type for succulents. </w:t>
       </w:r>
     </w:p>
     <w:p>
@@ -8492,14 +8376,12 @@
                 <w:lang w:val="en-US"/>
               </w:rPr>
             </w:pPr>
-            <w:proofErr w:type="spellStart"/>
             <w:r>
               <w:rPr>
                 <w:lang w:val="en-US"/>
               </w:rPr>
               <w:t>CareStrategy</w:t>
             </w:r>
-            <w:proofErr w:type="spellEnd"/>
           </w:p>
         </w:tc>
       </w:tr>
@@ -8538,14 +8420,12 @@
                 <w:lang w:val="en-US"/>
               </w:rPr>
             </w:pPr>
-            <w:proofErr w:type="spellStart"/>
             <w:r>
               <w:rPr>
                 <w:lang w:val="en-US"/>
               </w:rPr>
               <w:t>CactusCare</w:t>
             </w:r>
-            <w:proofErr w:type="spellEnd"/>
           </w:p>
         </w:tc>
       </w:tr>
@@ -8584,14 +8464,12 @@
                 <w:lang w:val="en-US"/>
               </w:rPr>
             </w:pPr>
-            <w:proofErr w:type="spellStart"/>
             <w:r>
               <w:rPr>
                 <w:lang w:val="en-US"/>
               </w:rPr>
               <w:t>LavenderCare</w:t>
             </w:r>
-            <w:proofErr w:type="spellEnd"/>
           </w:p>
         </w:tc>
       </w:tr>
@@ -8630,14 +8508,12 @@
                 <w:lang w:val="en-US"/>
               </w:rPr>
             </w:pPr>
-            <w:proofErr w:type="spellStart"/>
             <w:r>
               <w:rPr>
                 <w:lang w:val="en-US"/>
               </w:rPr>
               <w:t>RoseCare</w:t>
             </w:r>
-            <w:proofErr w:type="spellEnd"/>
           </w:p>
         </w:tc>
       </w:tr>
@@ -9004,14 +8880,12 @@
                 <w:lang w:val="en-US"/>
               </w:rPr>
             </w:pPr>
-            <w:proofErr w:type="spellStart"/>
             <w:r>
               <w:rPr>
                 <w:lang w:val="en-US"/>
               </w:rPr>
               <w:t>PlantLifeCycleState</w:t>
             </w:r>
-            <w:proofErr w:type="spellEnd"/>
           </w:p>
         </w:tc>
       </w:tr>
@@ -9026,34 +8900,30 @@
                 <w:lang w:val="en-US"/>
               </w:rPr>
             </w:pPr>
-            <w:proofErr w:type="spellStart"/>
             <w:r>
               <w:rPr>
                 <w:lang w:val="en-US"/>
               </w:rPr>
               <w:t>ConcreteState</w:t>
             </w:r>
-            <w:proofErr w:type="spellEnd"/>
-          </w:p>
-        </w:tc>
-        <w:tc>
-          <w:tcPr>
-            <w:tcW w:w="4508" w:type="dxa"/>
-          </w:tcPr>
-          <w:p>
-            <w:pPr>
-              <w:rPr>
-                <w:lang w:val="en-US"/>
-              </w:rPr>
-            </w:pPr>
-            <w:proofErr w:type="spellStart"/>
+          </w:p>
+        </w:tc>
+        <w:tc>
+          <w:tcPr>
+            <w:tcW w:w="4508" w:type="dxa"/>
+          </w:tcPr>
+          <w:p>
+            <w:pPr>
+              <w:rPr>
+                <w:lang w:val="en-US"/>
+              </w:rPr>
+            </w:pPr>
             <w:r>
               <w:rPr>
                 <w:lang w:val="en-US"/>
               </w:rPr>
               <w:t>SeedlingState</w:t>
             </w:r>
-            <w:proofErr w:type="spellEnd"/>
           </w:p>
         </w:tc>
       </w:tr>
@@ -9068,34 +8938,30 @@
                 <w:lang w:val="en-US"/>
               </w:rPr>
             </w:pPr>
-            <w:proofErr w:type="spellStart"/>
             <w:r>
               <w:rPr>
                 <w:lang w:val="en-US"/>
               </w:rPr>
               <w:t>ConcreteState</w:t>
             </w:r>
-            <w:proofErr w:type="spellEnd"/>
-          </w:p>
-        </w:tc>
-        <w:tc>
-          <w:tcPr>
-            <w:tcW w:w="4508" w:type="dxa"/>
-          </w:tcPr>
-          <w:p>
-            <w:pPr>
-              <w:rPr>
-                <w:lang w:val="en-US"/>
-              </w:rPr>
-            </w:pPr>
-            <w:proofErr w:type="spellStart"/>
+          </w:p>
+        </w:tc>
+        <w:tc>
+          <w:tcPr>
+            <w:tcW w:w="4508" w:type="dxa"/>
+          </w:tcPr>
+          <w:p>
+            <w:pPr>
+              <w:rPr>
+                <w:lang w:val="en-US"/>
+              </w:rPr>
+            </w:pPr>
             <w:r>
               <w:rPr>
                 <w:lang w:val="en-US"/>
               </w:rPr>
               <w:t>GrowingState</w:t>
             </w:r>
-            <w:proofErr w:type="spellEnd"/>
           </w:p>
         </w:tc>
       </w:tr>
@@ -9110,34 +8976,30 @@
                 <w:lang w:val="en-US"/>
               </w:rPr>
             </w:pPr>
-            <w:proofErr w:type="spellStart"/>
             <w:r>
               <w:rPr>
                 <w:lang w:val="en-US"/>
               </w:rPr>
               <w:t>ConcreteState</w:t>
             </w:r>
-            <w:proofErr w:type="spellEnd"/>
-          </w:p>
-        </w:tc>
-        <w:tc>
-          <w:tcPr>
-            <w:tcW w:w="4508" w:type="dxa"/>
-          </w:tcPr>
-          <w:p>
-            <w:pPr>
-              <w:rPr>
-                <w:lang w:val="en-US"/>
-              </w:rPr>
-            </w:pPr>
-            <w:proofErr w:type="spellStart"/>
+          </w:p>
+        </w:tc>
+        <w:tc>
+          <w:tcPr>
+            <w:tcW w:w="4508" w:type="dxa"/>
+          </w:tcPr>
+          <w:p>
+            <w:pPr>
+              <w:rPr>
+                <w:lang w:val="en-US"/>
+              </w:rPr>
+            </w:pPr>
             <w:r>
               <w:rPr>
                 <w:lang w:val="en-US"/>
               </w:rPr>
               <w:t>DormantState</w:t>
             </w:r>
-            <w:proofErr w:type="spellEnd"/>
           </w:p>
         </w:tc>
       </w:tr>
@@ -9152,34 +9014,30 @@
                 <w:lang w:val="en-US"/>
               </w:rPr>
             </w:pPr>
-            <w:proofErr w:type="spellStart"/>
             <w:r>
               <w:rPr>
                 <w:lang w:val="en-US"/>
               </w:rPr>
               <w:t>ConcreteState</w:t>
             </w:r>
-            <w:proofErr w:type="spellEnd"/>
-          </w:p>
-        </w:tc>
-        <w:tc>
-          <w:tcPr>
-            <w:tcW w:w="4508" w:type="dxa"/>
-          </w:tcPr>
-          <w:p>
-            <w:pPr>
-              <w:rPr>
-                <w:lang w:val="en-US"/>
-              </w:rPr>
-            </w:pPr>
-            <w:proofErr w:type="spellStart"/>
+          </w:p>
+        </w:tc>
+        <w:tc>
+          <w:tcPr>
+            <w:tcW w:w="4508" w:type="dxa"/>
+          </w:tcPr>
+          <w:p>
+            <w:pPr>
+              <w:rPr>
+                <w:lang w:val="en-US"/>
+              </w:rPr>
+            </w:pPr>
             <w:r>
               <w:rPr>
                 <w:lang w:val="en-US"/>
               </w:rPr>
               <w:t>MatureState</w:t>
             </w:r>
-            <w:proofErr w:type="spellEnd"/>
           </w:p>
         </w:tc>
       </w:tr>
@@ -9194,34 +9052,30 @@
                 <w:lang w:val="en-US"/>
               </w:rPr>
             </w:pPr>
-            <w:proofErr w:type="spellStart"/>
             <w:r>
               <w:rPr>
                 <w:lang w:val="en-US"/>
               </w:rPr>
               <w:t>ConcreteState</w:t>
             </w:r>
-            <w:proofErr w:type="spellEnd"/>
-          </w:p>
-        </w:tc>
-        <w:tc>
-          <w:tcPr>
-            <w:tcW w:w="4508" w:type="dxa"/>
-          </w:tcPr>
-          <w:p>
-            <w:pPr>
-              <w:rPr>
-                <w:lang w:val="en-US"/>
-              </w:rPr>
-            </w:pPr>
-            <w:proofErr w:type="spellStart"/>
+          </w:p>
+        </w:tc>
+        <w:tc>
+          <w:tcPr>
+            <w:tcW w:w="4508" w:type="dxa"/>
+          </w:tcPr>
+          <w:p>
+            <w:pPr>
+              <w:rPr>
+                <w:lang w:val="en-US"/>
+              </w:rPr>
+            </w:pPr>
             <w:r>
               <w:rPr>
                 <w:lang w:val="en-US"/>
               </w:rPr>
               <w:t>SellingState</w:t>
             </w:r>
-            <w:proofErr w:type="spellEnd"/>
           </w:p>
         </w:tc>
       </w:tr>
@@ -9364,31 +9218,7 @@
     </w:p>
     <w:p>
       <w:r>
-        <w:t>As a result, the requests, which are commands, will be able to move up the chain of command until one of them—</w:t>
-      </w:r>
-      <w:proofErr w:type="spellStart"/>
-      <w:r>
-        <w:t>DeliveryStaff</w:t>
-      </w:r>
-      <w:proofErr w:type="spellEnd"/>
-      <w:r>
-        <w:t xml:space="preserve">, </w:t>
-      </w:r>
-      <w:proofErr w:type="spellStart"/>
-      <w:r>
-        <w:t>LandScaper</w:t>
-      </w:r>
-      <w:proofErr w:type="spellEnd"/>
-      <w:r>
-        <w:t xml:space="preserve">, or </w:t>
-      </w:r>
-      <w:proofErr w:type="spellStart"/>
-      <w:r>
-        <w:t>GreenHouseManager</w:t>
-      </w:r>
-      <w:proofErr w:type="spellEnd"/>
-      <w:r>
-        <w:t>—can handle them. All handlers will use the handler class as their base class.</w:t>
+        <w:t>As a result, the requests, which are commands, will be able to move up the chain of command until one of them—DeliveryStaff, LandScaper, or GreenHouseManager—can handle them. All handlers will use the handler class as their base class.</w:t>
       </w:r>
     </w:p>
     <w:p>
@@ -9621,14 +9451,12 @@
                 <w:lang w:val="en-US"/>
               </w:rPr>
             </w:pPr>
-            <w:proofErr w:type="spellStart"/>
             <w:r>
               <w:rPr>
                 <w:lang w:val="en-US"/>
               </w:rPr>
               <w:t>DeliveryStaff</w:t>
             </w:r>
-            <w:proofErr w:type="spellEnd"/>
           </w:p>
         </w:tc>
       </w:tr>
@@ -9699,14 +9527,12 @@
                 <w:lang w:val="en-US"/>
               </w:rPr>
             </w:pPr>
-            <w:proofErr w:type="spellStart"/>
             <w:r>
               <w:rPr>
                 <w:lang w:val="en-US"/>
               </w:rPr>
               <w:t>GreenhouseManager</w:t>
             </w:r>
-            <w:proofErr w:type="spellEnd"/>
           </w:p>
         </w:tc>
       </w:tr>
@@ -10091,14 +9917,12 @@
                 <w:lang w:val="en-US"/>
               </w:rPr>
             </w:pPr>
-            <w:proofErr w:type="spellStart"/>
             <w:r>
               <w:rPr>
                 <w:lang w:val="en-US"/>
               </w:rPr>
               <w:t>PlantBuilder</w:t>
             </w:r>
-            <w:proofErr w:type="spellEnd"/>
           </w:p>
         </w:tc>
       </w:tr>
@@ -10131,14 +9955,12 @@
                 <w:lang w:val="en-US"/>
               </w:rPr>
             </w:pPr>
-            <w:proofErr w:type="spellStart"/>
             <w:r>
               <w:rPr>
                 <w:lang w:val="en-US"/>
               </w:rPr>
               <w:t>CactusBuilder</w:t>
             </w:r>
-            <w:proofErr w:type="spellEnd"/>
           </w:p>
         </w:tc>
       </w:tr>
@@ -10171,14 +9993,12 @@
                 <w:lang w:val="en-US"/>
               </w:rPr>
             </w:pPr>
-            <w:proofErr w:type="spellStart"/>
             <w:r>
               <w:rPr>
                 <w:lang w:val="en-US"/>
               </w:rPr>
               <w:t>LavenderBuilder</w:t>
             </w:r>
-            <w:proofErr w:type="spellEnd"/>
           </w:p>
         </w:tc>
       </w:tr>
@@ -10211,14 +10031,12 @@
                 <w:lang w:val="en-US"/>
               </w:rPr>
             </w:pPr>
-            <w:proofErr w:type="spellStart"/>
             <w:r>
               <w:rPr>
                 <w:lang w:val="en-US"/>
               </w:rPr>
               <w:t>RoseBuilder</w:t>
             </w:r>
-            <w:proofErr w:type="spellEnd"/>
           </w:p>
         </w:tc>
       </w:tr>
@@ -10251,14 +10069,12 @@
                 <w:lang w:val="en-US"/>
               </w:rPr>
             </w:pPr>
-            <w:proofErr w:type="spellStart"/>
             <w:r>
               <w:rPr>
                 <w:lang w:val="en-US"/>
               </w:rPr>
               <w:t>GreenhouseDirector</w:t>
             </w:r>
-            <w:proofErr w:type="spellEnd"/>
           </w:p>
         </w:tc>
       </w:tr>
@@ -10820,7 +10636,6 @@
         </w:rPr>
         <w:t xml:space="preserve">We will also be adding </w:t>
       </w:r>
-      <w:proofErr w:type="spellStart"/>
       <w:r>
         <w:rPr>
           <w:rFonts w:eastAsia="Times New Roman"/>
@@ -10830,19 +10645,7 @@
           <w:lang w:eastAsia="en-ZA"/>
           <w14:ligatures w14:val="none"/>
         </w:rPr>
-        <w:t>Github</w:t>
-      </w:r>
-      <w:proofErr w:type="spellEnd"/>
-      <w:r>
-        <w:rPr>
-          <w:rFonts w:eastAsia="Times New Roman"/>
-          <w:kern w:val="0"/>
-          <w:sz w:val="24"/>
-          <w:szCs w:val="24"/>
-          <w:lang w:eastAsia="en-ZA"/>
-          <w14:ligatures w14:val="none"/>
-        </w:rPr>
-        <w:t xml:space="preserve"> Actions Linter and Tester</w:t>
+        <w:t>Github Actions Linter and Tester</w:t>
       </w:r>
       <w:r>
         <w:rPr>
@@ -10971,14 +10774,63 @@
 
 <file path=word/footer1.xml><?xml version="1.0" encoding="utf-8"?>
 <w:ftr xmlns:wpc="http://schemas.microsoft.com/office/word/2010/wordprocessingCanvas" xmlns:cx="http://schemas.microsoft.com/office/drawing/2014/chartex" xmlns:cx1="http://schemas.microsoft.com/office/drawing/2015/9/8/chartex" xmlns:cx2="http://schemas.microsoft.com/office/drawing/2015/10/21/chartex" xmlns:cx3="http://schemas.microsoft.com/office/drawing/2016/5/9/chartex" xmlns:cx4="http://schemas.microsoft.com/office/drawing/2016/5/10/chartex" xmlns:cx5="http://schemas.microsoft.com/office/drawing/2016/5/11/chartex" xmlns:cx6="http://schemas.microsoft.com/office/drawing/2016/5/12/chartex" xmlns:cx7="http://schemas.microsoft.com/office/drawing/2016/5/13/chartex" xmlns:cx8="http://schemas.microsoft.com/office/drawing/2016/5/14/chartex" xmlns:mc="http://schemas.openxmlformats.org/markup-compatibility/2006" xmlns:aink="http://schemas.microsoft.com/office/drawing/2016/ink" xmlns:am3d="http://schemas.microsoft.com/office/drawing/2017/model3d" xmlns:o="urn:schemas-microsoft-com:office:office" xmlns:oel="http://schemas.microsoft.com/office/2019/extlst" xmlns:r="http://schemas.openxmlformats.org/officeDocument/2006/relationships" xmlns:m="http://schemas.openxmlformats.org/officeDocument/2006/math" xmlns:v="urn:schemas-microsoft-com:vml" xmlns:wp14="http://schemas.microsoft.com/office/word/2010/wordprocessingDrawing" xmlns:wp="http://schemas.openxmlformats.org/drawingml/2006/wordprocessingDrawing" xmlns:w10="urn:schemas-microsoft-com:office:word" xmlns:w="http://schemas.openxmlformats.org/wordprocessingml/2006/main" xmlns:w14="http://schemas.microsoft.com/office/word/2010/wordml" xmlns:w15="http://schemas.microsoft.com/office/word/2012/wordml" xmlns:w16cex="http://schemas.microsoft.com/office/word/2018/wordml/cex" xmlns:w16cid="http://schemas.microsoft.com/office/word/2016/wordml/cid" xmlns:w16="http://schemas.microsoft.com/office/word/2018/wordml" xmlns:w16du="http://schemas.microsoft.com/office/word/2023/wordml/word16du" xmlns:w16sdtdh="http://schemas.microsoft.com/office/word/2020/wordml/sdtdatahash" xmlns:w16sdtfl="http://schemas.microsoft.com/office/word/2024/wordml/sdtformatlock" xmlns:w16se="http://schemas.microsoft.com/office/word/2015/wordml/symex" xmlns:wpg="http://schemas.microsoft.com/office/word/2010/wordprocessingGroup" xmlns:wpi="http://schemas.microsoft.com/office/word/2010/wordprocessingInk" xmlns:wne="http://schemas.microsoft.com/office/word/2006/wordml" xmlns:wps="http://schemas.microsoft.com/office/word/2010/wordprocessingShape" mc:Ignorable="w14 w15 w16se w16cid w16 w16cex w16sdtdh w16sdtfl w16du wp14">
-  <w:p>
-    <w:pPr>
-      <w:pStyle w:val="Footer"/>
+  <w:sdt>
+    <w:sdtPr>
+      <w:id w:val="-874694954"/>
+      <w:docPartObj>
+        <w:docPartGallery w:val="Page Numbers (Bottom of Page)"/>
+        <w:docPartUnique/>
+      </w:docPartObj>
+    </w:sdtPr>
+    <w:sdtEndPr>
       <w:rPr>
-        <w:lang w:val="en-US"/>
+        <w:color w:val="7F7F7F" w:themeColor="background1" w:themeShade="7F"/>
+        <w:spacing w:val="60"/>
       </w:rPr>
-    </w:pPr>
-  </w:p>
+    </w:sdtEndPr>
+    <w:sdtContent>
+      <w:p>
+        <w:pPr>
+          <w:pStyle w:val="Footer"/>
+          <w:pBdr>
+            <w:top w:val="single" w:sz="4" w:space="1" w:color="D9D9D9" w:themeColor="background1" w:themeShade="D9"/>
+          </w:pBdr>
+          <w:jc w:val="right"/>
+        </w:pPr>
+        <w:r>
+          <w:fldChar w:fldCharType="begin"/>
+        </w:r>
+        <w:r>
+          <w:instrText xml:space="preserve"> PAGE   \* MERGEFORMAT </w:instrText>
+        </w:r>
+        <w:r>
+          <w:fldChar w:fldCharType="separate"/>
+        </w:r>
+        <w:r>
+          <w:rPr>
+            <w:noProof/>
+          </w:rPr>
+          <w:t>2</w:t>
+        </w:r>
+        <w:r>
+          <w:rPr>
+            <w:noProof/>
+          </w:rPr>
+          <w:fldChar w:fldCharType="end"/>
+        </w:r>
+        <w:r>
+          <w:t xml:space="preserve"> | </w:t>
+        </w:r>
+        <w:r>
+          <w:rPr>
+            <w:color w:val="7F7F7F" w:themeColor="background1" w:themeShade="7F"/>
+            <w:spacing w:val="60"/>
+          </w:rPr>
+          <w:t>Page</w:t>
+        </w:r>
+      </w:p>
+    </w:sdtContent>
+  </w:sdt>
   <w:p>
     <w:pPr>
       <w:pStyle w:val="Footer"/>

</xml_diff>